<commit_message>
added statistics added proper menu changed some layouting added "empty table" messages
</commit_message>
<xml_diff>
--- a/documents/Project Documentation.docx
+++ b/documents/Project Documentation.docx
@@ -202,7 +202,19 @@
         <w:rPr>
           <w:lang w:val="en-US"/>
         </w:rPr>
-        <w:t>„Manage good inputs and outputsin an emergency dispatching center“</w:t>
+        <w:t>„Manage good inputs and outputs</w:t>
+      </w:r>
+      <w:r>
+        <w:rPr>
+          <w:lang w:val="en-US"/>
+        </w:rPr>
+        <w:t xml:space="preserve"> </w:t>
+      </w:r>
+      <w:r>
+        <w:rPr>
+          <w:lang w:val="en-US"/>
+        </w:rPr>
+        <w:t>in an emergency dispatching center“</w:t>
       </w:r>
     </w:p>
     <w:p>
@@ -718,7 +730,13 @@
         <w:pStyle w:val="berschrift2"/>
       </w:pPr>
       <w:r>
-        <w:t>Business Sequence Diagram</w:t>
+        <w:t xml:space="preserve">Business </w:t>
+      </w:r>
+      <w:r>
+        <w:t>Activity</w:t>
+      </w:r>
+      <w:r>
+        <w:t xml:space="preserve"> Diagram</w:t>
       </w:r>
     </w:p>
     <w:p>
@@ -986,14 +1004,6 @@
     </w:p>
     <w:p>
       <w:pPr>
-        <w:pStyle w:val="berschrift1"/>
-      </w:pPr>
-      <w:r>
-        <w:t>Requirements Analysis</w:t>
-      </w:r>
-    </w:p>
-    <w:p>
-      <w:pPr>
         <w:pStyle w:val="berschrift2"/>
       </w:pPr>
       <w:r>
@@ -1343,6 +1353,19 @@
       </w:r>
     </w:p>
     <w:p>
+      <w:r>
+        <w:t>TODO: remove strong asso at dispatcher</w:t>
+      </w:r>
+    </w:p>
+    <w:p>
+      <w:pPr>
+        <w:pStyle w:val="berschrift1"/>
+      </w:pPr>
+      <w:r>
+        <w:t>Requirements Analysis</w:t>
+      </w:r>
+    </w:p>
+    <w:p>
       <w:pPr>
         <w:pStyle w:val="berschrift2"/>
         <w:rPr>
@@ -1408,7 +1431,7 @@
           <w:lang w:val="en-US"/>
         </w:rPr>
         <w:br/>
-        <w:t>The MTBF (Mean Time Between Failures) for severe failures should not exceed one year.</w:t>
+        <w:t>The MTBF (Mean Time Between Failures) for severe failures should exceed one year.</w:t>
       </w:r>
       <w:r>
         <w:rPr>
@@ -1852,6 +1875,12 @@
           <w:lang w:val="en-US"/>
         </w:rPr>
       </w:pPr>
+      <w:r>
+        <w:rPr>
+          <w:lang w:val="en-US"/>
+        </w:rPr>
+        <w:t xml:space="preserve">Software </w:t>
+      </w:r>
       <w:r>
         <w:rPr>
           <w:lang w:val="en-US"/>
@@ -4266,6 +4295,27 @@
           <w:lang w:val="en-US"/>
         </w:rPr>
       </w:pPr>
+      <w:r>
+        <w:rPr>
+          <w:lang w:val="en-US"/>
+        </w:rPr>
+        <w:t xml:space="preserve">TODO: Look at guidelines for proper layout </w:t>
+      </w:r>
+    </w:p>
+    <w:p>
+      <w:pPr>
+        <w:rPr>
+          <w:lang w:val="en-US"/>
+        </w:rPr>
+      </w:pPr>
+      <w:r>
+        <w:rPr>
+          <w:lang w:val="en-US"/>
+        </w:rPr>
+        <w:t>TODO: Operation Contract for single Operation (getListOfAvailableOperations e.g.)</w:t>
+      </w:r>
+      <w:bookmarkStart w:id="0" w:name="_GoBack"/>
+      <w:bookmarkEnd w:id="0"/>
     </w:p>
     <w:p>
       <w:pPr>
@@ -4675,6 +4725,9 @@
       <w:r>
         <w:t>System Sequence Diagram</w:t>
       </w:r>
+      <w:r>
+        <w:t xml:space="preserve"> </w:t>
+      </w:r>
     </w:p>
     <w:p>
       <w:r>
@@ -4731,7 +4784,11 @@
         </w:drawing>
       </w:r>
     </w:p>
-    <w:p/>
+    <w:p>
+      <w:r>
+        <w:t>TODO: 1 per use case</w:t>
+      </w:r>
+    </w:p>
     <w:p>
       <w:pPr>
         <w:pStyle w:val="berschrift1"/>
@@ -5482,8 +5539,6 @@
           </wp:inline>
         </w:drawing>
       </w:r>
-      <w:bookmarkStart w:id="0" w:name="_GoBack"/>
-      <w:bookmarkEnd w:id="0"/>
     </w:p>
     <w:p>
       <w:pPr>
@@ -5857,6 +5912,18 @@
       </w:r>
     </w:p>
     <w:p>
+      <w:pPr>
+        <w:pStyle w:val="Listenabsatz"/>
+        <w:numPr>
+          <w:ilvl w:val="0"/>
+          <w:numId w:val="18"/>
+        </w:numPr>
+      </w:pPr>
+      <w:r>
+        <w:t>List of reports available to the current user</w:t>
+      </w:r>
+    </w:p>
+    <w:p>
       <w:r>
         <w:rPr>
           <w:noProof/>
@@ -5922,60 +5989,24 @@
       </w:r>
     </w:p>
     <w:p>
-      <w:r>
-        <w:rPr>
-          <w:noProof/>
-        </w:rPr>
-        <w:drawing>
-          <wp:inline distT="0" distB="0" distL="0" distR="0" wp14:anchorId="682225E2" wp14:editId="1537C046">
-            <wp:extent cx="5757545" cy="3344545"/>
-            <wp:effectExtent l="0" t="0" r="8255" b="8255"/>
-            <wp:docPr id="28" name="Bild 28" descr="Internet Explorer:Users:rfischer:Desktop:Screen Shot 2016-05-23 at 15.09.40.png"/>
-            <wp:cNvGraphicFramePr>
-              <a:graphicFrameLocks xmlns:a="http://schemas.openxmlformats.org/drawingml/2006/main" noChangeAspect="1"/>
-            </wp:cNvGraphicFramePr>
-            <a:graphic xmlns:a="http://schemas.openxmlformats.org/drawingml/2006/main">
-              <a:graphicData uri="http://schemas.openxmlformats.org/drawingml/2006/picture">
-                <pic:pic xmlns:pic="http://schemas.openxmlformats.org/drawingml/2006/picture">
-                  <pic:nvPicPr>
-                    <pic:cNvPr id="0" name="Picture 10" descr="Internet Explorer:Users:rfischer:Desktop:Screen Shot 2016-05-23 at 15.09.40.png"/>
-                    <pic:cNvPicPr>
-                      <a:picLocks noChangeAspect="1" noChangeArrowheads="1"/>
-                    </pic:cNvPicPr>
-                  </pic:nvPicPr>
-                  <pic:blipFill>
-                    <a:blip r:embed="rId30">
-                      <a:extLst>
-                        <a:ext uri="{28A0092B-C50C-407E-A947-70E740481C1C}">
-                          <a14:useLocalDpi xmlns:a14="http://schemas.microsoft.com/office/drawing/2010/main" val="0"/>
-                        </a:ext>
-                      </a:extLst>
-                    </a:blip>
-                    <a:srcRect/>
-                    <a:stretch>
-                      <a:fillRect/>
-                    </a:stretch>
-                  </pic:blipFill>
-                  <pic:spPr bwMode="auto">
-                    <a:xfrm>
-                      <a:off x="0" y="0"/>
-                      <a:ext cx="5757545" cy="3344545"/>
-                    </a:xfrm>
-                    <a:prstGeom prst="rect">
-                      <a:avLst/>
-                    </a:prstGeom>
-                    <a:noFill/>
-                    <a:ln>
-                      <a:noFill/>
-                    </a:ln>
-                  </pic:spPr>
-                </pic:pic>
-              </a:graphicData>
-            </a:graphic>
-          </wp:inline>
-        </w:drawing>
-      </w:r>
-    </w:p>
+      <w:pPr>
+        <w:pStyle w:val="Listenabsatz"/>
+        <w:numPr>
+          <w:ilvl w:val="0"/>
+          <w:numId w:val="18"/>
+        </w:numPr>
+      </w:pPr>
+      <w:r>
+        <w:t xml:space="preserve">List of logs available </w:t>
+      </w:r>
+      <w:r>
+        <w:t>to t</w:t>
+      </w:r>
+      <w:r>
+        <w:t>he current user</w:t>
+      </w:r>
+    </w:p>
+    <w:p/>
     <w:p>
       <w:pPr>
         <w:pStyle w:val="Listenabsatz"/>
@@ -6682,7 +6713,7 @@
   <w:abstractNum w:abstractNumId="6">
     <w:nsid w:val="25C701BB"/>
     <w:multiLevelType w:val="hybridMultilevel"/>
-    <w:tmpl w:val="88C675B4"/>
+    <w:tmpl w:val="F71A4F14"/>
     <w:lvl w:ilvl="0" w:tplc="04070001">
       <w:start w:val="1"/>
       <w:numFmt w:val="bullet"/>

</xml_diff>

<commit_message>
continued project documentation added missing attributes startTime and endTime for operation fixed missing assignedunit name in log
</commit_message>
<xml_diff>
--- a/documents/Project Documentation.docx
+++ b/documents/Project Documentation.docx
@@ -671,6 +671,11 @@
       </w:r>
     </w:p>
     <w:p>
+      <w:pPr>
+        <w:rPr>
+          <w:lang w:val="en-US"/>
+        </w:rPr>
+      </w:pPr>
       <w:r>
         <w:rPr>
           <w:noProof/>
@@ -728,26 +733,49 @@
     <w:p>
       <w:pPr>
         <w:pStyle w:val="berschrift2"/>
-      </w:pPr>
-      <w:r>
+        <w:rPr>
+          <w:lang w:val="en-US"/>
+        </w:rPr>
+      </w:pPr>
+      <w:r>
+        <w:rPr>
+          <w:lang w:val="en-US"/>
+        </w:rPr>
         <w:t xml:space="preserve">Business </w:t>
       </w:r>
       <w:r>
+        <w:rPr>
+          <w:lang w:val="en-US"/>
+        </w:rPr>
         <w:t>Activity</w:t>
       </w:r>
       <w:r>
+        <w:rPr>
+          <w:lang w:val="en-US"/>
+        </w:rPr>
         <w:t xml:space="preserve"> Diagram</w:t>
       </w:r>
     </w:p>
     <w:p>
       <w:pPr>
         <w:pStyle w:val="berschrift3"/>
-      </w:pPr>
-      <w:r>
+        <w:rPr>
+          <w:lang w:val="en-US"/>
+        </w:rPr>
+      </w:pPr>
+      <w:r>
+        <w:rPr>
+          <w:lang w:val="en-US"/>
+        </w:rPr>
         <w:t>Call for help</w:t>
       </w:r>
     </w:p>
     <w:p>
+      <w:pPr>
+        <w:rPr>
+          <w:lang w:val="en-US"/>
+        </w:rPr>
+      </w:pPr>
       <w:r>
         <w:rPr>
           <w:noProof/>
@@ -802,25 +830,81 @@
         </w:drawing>
       </w:r>
       <w:r>
+        <w:rPr>
+          <w:lang w:val="en-US"/>
+        </w:rPr>
         <w:br/>
       </w:r>
     </w:p>
-    <w:p/>
-    <w:p/>
-    <w:p/>
-    <w:p/>
-    <w:p/>
-    <w:p/>
-    <w:p/>
+    <w:p>
+      <w:pPr>
+        <w:rPr>
+          <w:lang w:val="en-US"/>
+        </w:rPr>
+      </w:pPr>
+    </w:p>
+    <w:p>
+      <w:pPr>
+        <w:rPr>
+          <w:lang w:val="en-US"/>
+        </w:rPr>
+      </w:pPr>
+    </w:p>
+    <w:p>
+      <w:pPr>
+        <w:rPr>
+          <w:lang w:val="en-US"/>
+        </w:rPr>
+      </w:pPr>
+    </w:p>
+    <w:p>
+      <w:pPr>
+        <w:rPr>
+          <w:lang w:val="en-US"/>
+        </w:rPr>
+      </w:pPr>
+    </w:p>
+    <w:p>
+      <w:pPr>
+        <w:rPr>
+          <w:lang w:val="en-US"/>
+        </w:rPr>
+      </w:pPr>
+    </w:p>
+    <w:p>
+      <w:pPr>
+        <w:rPr>
+          <w:lang w:val="en-US"/>
+        </w:rPr>
+      </w:pPr>
+    </w:p>
+    <w:p>
+      <w:pPr>
+        <w:rPr>
+          <w:lang w:val="en-US"/>
+        </w:rPr>
+      </w:pPr>
+    </w:p>
     <w:p>
       <w:pPr>
         <w:pStyle w:val="berschrift3"/>
-      </w:pPr>
-      <w:r>
+        <w:rPr>
+          <w:lang w:val="en-US"/>
+        </w:rPr>
+      </w:pPr>
+      <w:r>
+        <w:rPr>
+          <w:lang w:val="en-US"/>
+        </w:rPr>
         <w:t>Announce Call Details</w:t>
       </w:r>
     </w:p>
     <w:p>
+      <w:pPr>
+        <w:rPr>
+          <w:lang w:val="en-US"/>
+        </w:rPr>
+      </w:pPr>
       <w:r>
         <w:rPr>
           <w:noProof/>
@@ -878,13 +962,30 @@
     <w:p>
       <w:pPr>
         <w:pStyle w:val="berschrift3"/>
-      </w:pPr>
-      <w:r>
+        <w:rPr>
+          <w:lang w:val="en-US"/>
+        </w:rPr>
+      </w:pPr>
+      <w:r>
+        <w:rPr>
+          <w:lang w:val="en-US"/>
+        </w:rPr>
         <w:t>Make Report</w:t>
       </w:r>
     </w:p>
-    <w:p/>
-    <w:p>
+    <w:p>
+      <w:pPr>
+        <w:rPr>
+          <w:lang w:val="en-US"/>
+        </w:rPr>
+      </w:pPr>
+    </w:p>
+    <w:p>
+      <w:pPr>
+        <w:rPr>
+          <w:lang w:val="en-US"/>
+        </w:rPr>
+      </w:pPr>
       <w:r>
         <w:rPr>
           <w:noProof/>
@@ -942,12 +1043,23 @@
     <w:p>
       <w:pPr>
         <w:pStyle w:val="berschrift2"/>
-      </w:pPr>
-      <w:r>
+        <w:rPr>
+          <w:lang w:val="en-US"/>
+        </w:rPr>
+      </w:pPr>
+      <w:r>
+        <w:rPr>
+          <w:lang w:val="en-US"/>
+        </w:rPr>
         <w:t>System Context Diagram</w:t>
       </w:r>
     </w:p>
     <w:p>
+      <w:pPr>
+        <w:rPr>
+          <w:lang w:val="en-US"/>
+        </w:rPr>
+      </w:pPr>
       <w:r>
         <w:rPr>
           <w:noProof/>
@@ -1005,13 +1117,27 @@
     <w:p>
       <w:pPr>
         <w:pStyle w:val="berschrift2"/>
-      </w:pPr>
-      <w:r>
+        <w:rPr>
+          <w:lang w:val="en-US"/>
+        </w:rPr>
+      </w:pPr>
+      <w:r>
+        <w:rPr>
+          <w:lang w:val="en-US"/>
+        </w:rPr>
         <w:t>Domain Model</w:t>
       </w:r>
     </w:p>
     <w:p>
-      <w:r>
+      <w:pPr>
+        <w:rPr>
+          <w:lang w:val="en-US"/>
+        </w:rPr>
+      </w:pPr>
+      <w:r>
+        <w:rPr>
+          <w:lang w:val="en-US"/>
+        </w:rPr>
         <w:t>Domain Concepts</w:t>
       </w:r>
     </w:p>
@@ -1022,8 +1148,14 @@
           <w:ilvl w:val="0"/>
           <w:numId w:val="3"/>
         </w:numPr>
-      </w:pPr>
-      <w:r>
+        <w:rPr>
+          <w:lang w:val="en-US"/>
+        </w:rPr>
+      </w:pPr>
+      <w:r>
+        <w:rPr>
+          <w:lang w:val="en-US"/>
+        </w:rPr>
         <w:t>Emergency Unit</w:t>
       </w:r>
     </w:p>
@@ -1034,8 +1166,14 @@
           <w:ilvl w:val="0"/>
           <w:numId w:val="3"/>
         </w:numPr>
-      </w:pPr>
-      <w:r>
+        <w:rPr>
+          <w:lang w:val="en-US"/>
+        </w:rPr>
+      </w:pPr>
+      <w:r>
+        <w:rPr>
+          <w:lang w:val="en-US"/>
+        </w:rPr>
         <w:t>Police Service</w:t>
       </w:r>
     </w:p>
@@ -1046,8 +1184,14 @@
           <w:ilvl w:val="0"/>
           <w:numId w:val="3"/>
         </w:numPr>
-      </w:pPr>
-      <w:r>
+        <w:rPr>
+          <w:lang w:val="en-US"/>
+        </w:rPr>
+      </w:pPr>
+      <w:r>
+        <w:rPr>
+          <w:lang w:val="en-US"/>
+        </w:rPr>
         <w:t>Medical Service</w:t>
       </w:r>
     </w:p>
@@ -1058,8 +1202,14 @@
           <w:ilvl w:val="0"/>
           <w:numId w:val="3"/>
         </w:numPr>
-      </w:pPr>
-      <w:r>
+        <w:rPr>
+          <w:lang w:val="en-US"/>
+        </w:rPr>
+      </w:pPr>
+      <w:r>
+        <w:rPr>
+          <w:lang w:val="en-US"/>
+        </w:rPr>
         <w:t>Fire Service</w:t>
       </w:r>
     </w:p>
@@ -1070,8 +1220,14 @@
           <w:ilvl w:val="0"/>
           <w:numId w:val="3"/>
         </w:numPr>
-      </w:pPr>
-      <w:r>
+        <w:rPr>
+          <w:lang w:val="en-US"/>
+        </w:rPr>
+      </w:pPr>
+      <w:r>
+        <w:rPr>
+          <w:lang w:val="en-US"/>
+        </w:rPr>
         <w:t>Emergency Caller</w:t>
       </w:r>
     </w:p>
@@ -1082,8 +1238,14 @@
           <w:ilvl w:val="0"/>
           <w:numId w:val="3"/>
         </w:numPr>
-      </w:pPr>
-      <w:r>
+        <w:rPr>
+          <w:lang w:val="en-US"/>
+        </w:rPr>
+      </w:pPr>
+      <w:r>
+        <w:rPr>
+          <w:lang w:val="en-US"/>
+        </w:rPr>
         <w:t>Telephone Company</w:t>
       </w:r>
     </w:p>
@@ -1094,8 +1256,14 @@
           <w:ilvl w:val="0"/>
           <w:numId w:val="3"/>
         </w:numPr>
-      </w:pPr>
-      <w:r>
+        <w:rPr>
+          <w:lang w:val="en-US"/>
+        </w:rPr>
+      </w:pPr>
+      <w:r>
+        <w:rPr>
+          <w:lang w:val="en-US"/>
+        </w:rPr>
         <w:t>Dispatcher</w:t>
       </w:r>
     </w:p>
@@ -1106,8 +1274,14 @@
           <w:ilvl w:val="0"/>
           <w:numId w:val="3"/>
         </w:numPr>
-      </w:pPr>
-      <w:r>
+        <w:rPr>
+          <w:lang w:val="en-US"/>
+        </w:rPr>
+      </w:pPr>
+      <w:r>
+        <w:rPr>
+          <w:lang w:val="en-US"/>
+        </w:rPr>
         <w:t>Report</w:t>
       </w:r>
     </w:p>
@@ -1118,8 +1292,14 @@
           <w:ilvl w:val="0"/>
           <w:numId w:val="3"/>
         </w:numPr>
-      </w:pPr>
-      <w:r>
+        <w:rPr>
+          <w:lang w:val="en-US"/>
+        </w:rPr>
+      </w:pPr>
+      <w:r>
+        <w:rPr>
+          <w:lang w:val="en-US"/>
+        </w:rPr>
         <w:t>Call Detail</w:t>
       </w:r>
     </w:p>
@@ -1130,8 +1310,14 @@
           <w:ilvl w:val="0"/>
           <w:numId w:val="3"/>
         </w:numPr>
-      </w:pPr>
-      <w:r>
+        <w:rPr>
+          <w:lang w:val="en-US"/>
+        </w:rPr>
+      </w:pPr>
+      <w:r>
+        <w:rPr>
+          <w:lang w:val="en-US"/>
+        </w:rPr>
         <w:t>Help</w:t>
       </w:r>
     </w:p>
@@ -1144,11 +1330,13 @@
         </w:numPr>
         <w:rPr>
           <w:strike/>
+          <w:lang w:val="en-US"/>
         </w:rPr>
       </w:pPr>
       <w:r>
         <w:rPr>
           <w:strike/>
+          <w:lang w:val="en-US"/>
         </w:rPr>
         <w:t>System</w:t>
       </w:r>
@@ -1160,8 +1348,14 @@
           <w:ilvl w:val="0"/>
           <w:numId w:val="3"/>
         </w:numPr>
-      </w:pPr>
-      <w:r>
+        <w:rPr>
+          <w:lang w:val="en-US"/>
+        </w:rPr>
+      </w:pPr>
+      <w:r>
+        <w:rPr>
+          <w:lang w:val="en-US"/>
+        </w:rPr>
         <w:t>Call</w:t>
       </w:r>
     </w:p>
@@ -1172,8 +1366,14 @@
           <w:ilvl w:val="0"/>
           <w:numId w:val="3"/>
         </w:numPr>
-      </w:pPr>
-      <w:r>
+        <w:rPr>
+          <w:lang w:val="en-US"/>
+        </w:rPr>
+      </w:pPr>
+      <w:r>
+        <w:rPr>
+          <w:lang w:val="en-US"/>
+        </w:rPr>
         <w:t>Announcement</w:t>
       </w:r>
     </w:p>
@@ -1184,19 +1384,39 @@
           <w:ilvl w:val="0"/>
           <w:numId w:val="3"/>
         </w:numPr>
-      </w:pPr>
-      <w:r>
+        <w:rPr>
+          <w:lang w:val="en-US"/>
+        </w:rPr>
+      </w:pPr>
+      <w:r>
+        <w:rPr>
+          <w:lang w:val="en-US"/>
+        </w:rPr>
         <w:t>Help</w:t>
       </w:r>
       <w:r>
+        <w:rPr>
+          <w:lang w:val="en-US"/>
+        </w:rPr>
         <w:br/>
       </w:r>
       <w:r>
+        <w:rPr>
+          <w:lang w:val="en-US"/>
+        </w:rPr>
         <w:br/>
       </w:r>
     </w:p>
     <w:p>
-      <w:r>
+      <w:pPr>
+        <w:rPr>
+          <w:lang w:val="en-US"/>
+        </w:rPr>
+      </w:pPr>
+      <w:r>
+        <w:rPr>
+          <w:lang w:val="en-US"/>
+        </w:rPr>
         <w:t>Conceptual Connections</w:t>
       </w:r>
     </w:p>
@@ -1207,8 +1427,14 @@
           <w:ilvl w:val="0"/>
           <w:numId w:val="4"/>
         </w:numPr>
-      </w:pPr>
-      <w:r>
+        <w:rPr>
+          <w:lang w:val="en-US"/>
+        </w:rPr>
+      </w:pPr>
+      <w:r>
+        <w:rPr>
+          <w:lang w:val="en-US"/>
+        </w:rPr>
         <w:t>Emergency Unit – System</w:t>
       </w:r>
     </w:p>
@@ -1219,8 +1445,14 @@
           <w:ilvl w:val="0"/>
           <w:numId w:val="4"/>
         </w:numPr>
-      </w:pPr>
-      <w:r>
+        <w:rPr>
+          <w:lang w:val="en-US"/>
+        </w:rPr>
+      </w:pPr>
+      <w:r>
+        <w:rPr>
+          <w:lang w:val="en-US"/>
+        </w:rPr>
         <w:t>Emergency Unit – Announce</w:t>
       </w:r>
     </w:p>
@@ -1231,8 +1463,14 @@
           <w:ilvl w:val="0"/>
           <w:numId w:val="4"/>
         </w:numPr>
-      </w:pPr>
-      <w:r>
+        <w:rPr>
+          <w:lang w:val="en-US"/>
+        </w:rPr>
+      </w:pPr>
+      <w:r>
+        <w:rPr>
+          <w:lang w:val="en-US"/>
+        </w:rPr>
         <w:t>Emergency Unit – Report</w:t>
       </w:r>
     </w:p>
@@ -1243,8 +1481,14 @@
           <w:ilvl w:val="0"/>
           <w:numId w:val="4"/>
         </w:numPr>
-      </w:pPr>
-      <w:r>
+        <w:rPr>
+          <w:lang w:val="en-US"/>
+        </w:rPr>
+      </w:pPr>
+      <w:r>
+        <w:rPr>
+          <w:lang w:val="en-US"/>
+        </w:rPr>
         <w:t>Dispatcher – Call</w:t>
       </w:r>
     </w:p>
@@ -1255,8 +1499,14 @@
           <w:ilvl w:val="0"/>
           <w:numId w:val="4"/>
         </w:numPr>
-      </w:pPr>
-      <w:r>
+        <w:rPr>
+          <w:lang w:val="en-US"/>
+        </w:rPr>
+      </w:pPr>
+      <w:r>
+        <w:rPr>
+          <w:lang w:val="en-US"/>
+        </w:rPr>
         <w:t>Dispatcher – Announce</w:t>
       </w:r>
     </w:p>
@@ -1267,8 +1517,14 @@
           <w:ilvl w:val="0"/>
           <w:numId w:val="4"/>
         </w:numPr>
-      </w:pPr>
-      <w:r>
+        <w:rPr>
+          <w:lang w:val="en-US"/>
+        </w:rPr>
+      </w:pPr>
+      <w:r>
+        <w:rPr>
+          <w:lang w:val="en-US"/>
+        </w:rPr>
         <w:t>Dispatcher – Call Details</w:t>
       </w:r>
     </w:p>
@@ -1279,8 +1535,14 @@
           <w:ilvl w:val="0"/>
           <w:numId w:val="4"/>
         </w:numPr>
-      </w:pPr>
-      <w:r>
+        <w:rPr>
+          <w:lang w:val="en-US"/>
+        </w:rPr>
+      </w:pPr>
+      <w:r>
+        <w:rPr>
+          <w:lang w:val="en-US"/>
+        </w:rPr>
         <w:t>Telephone Company – Call</w:t>
       </w:r>
     </w:p>
@@ -1291,13 +1553,30 @@
           <w:ilvl w:val="0"/>
           <w:numId w:val="4"/>
         </w:numPr>
-      </w:pPr>
-      <w:r>
+        <w:rPr>
+          <w:lang w:val="en-US"/>
+        </w:rPr>
+      </w:pPr>
+      <w:r>
+        <w:rPr>
+          <w:lang w:val="en-US"/>
+        </w:rPr>
         <w:t>Call Details – Emergency Unit</w:t>
       </w:r>
     </w:p>
-    <w:p/>
-    <w:p>
+    <w:p>
+      <w:pPr>
+        <w:rPr>
+          <w:lang w:val="en-US"/>
+        </w:rPr>
+      </w:pPr>
+    </w:p>
+    <w:p>
+      <w:pPr>
+        <w:rPr>
+          <w:lang w:val="en-US"/>
+        </w:rPr>
+      </w:pPr>
       <w:r>
         <w:rPr>
           <w:noProof/>
@@ -1353,15 +1632,29 @@
       </w:r>
     </w:p>
     <w:p>
-      <w:r>
+      <w:pPr>
+        <w:rPr>
+          <w:lang w:val="en-US"/>
+        </w:rPr>
+      </w:pPr>
+      <w:r>
+        <w:rPr>
+          <w:lang w:val="en-US"/>
+        </w:rPr>
         <w:t>TODO: remove strong asso at dispatcher</w:t>
       </w:r>
     </w:p>
     <w:p>
       <w:pPr>
         <w:pStyle w:val="berschrift1"/>
-      </w:pPr>
-      <w:r>
+        <w:rPr>
+          <w:lang w:val="en-US"/>
+        </w:rPr>
+      </w:pPr>
+      <w:r>
+        <w:rPr>
+          <w:lang w:val="en-US"/>
+        </w:rPr>
         <w:t>Requirements Analysis</w:t>
       </w:r>
     </w:p>
@@ -1394,37 +1687,7 @@
         <w:rPr>
           <w:lang w:val="en-US"/>
         </w:rPr>
-        <w:t>Availability</w:t>
-      </w:r>
-      <w:r>
-        <w:rPr>
-          <w:lang w:val="en-US"/>
-        </w:rPr>
-        <w:t>/Reliability</w:t>
-      </w:r>
-      <w:r>
-        <w:rPr>
-          <w:lang w:val="en-US"/>
-        </w:rPr>
-        <w:t xml:space="preserve">: </w:t>
-      </w:r>
-      <w:r>
-        <w:rPr>
-          <w:lang w:val="en-US"/>
-        </w:rPr>
-        <w:t>Because</w:t>
-      </w:r>
-      <w:r>
-        <w:rPr>
-          <w:lang w:val="en-US"/>
-        </w:rPr>
-        <w:t xml:space="preserve"> </w:t>
-      </w:r>
-      <w:r>
-        <w:rPr>
-          <w:lang w:val="en-US"/>
-        </w:rPr>
-        <w:t>emergency calls are crucial a high availability is required.  A Availability of 99.999% is expected.</w:t>
+        <w:t>Availability/Reliability: Because emergency calls are crucial a high availability is required.  A Availability of 99.999% is expected.</w:t>
       </w:r>
       <w:r>
         <w:rPr>
@@ -1659,16 +1922,16 @@
         <w:rPr>
           <w:lang w:val="en-US"/>
         </w:rPr>
-        <w:t xml:space="preserve">Every other non functional </w:t>
-      </w:r>
-      <w:r>
-        <w:rPr>
-          <w:lang w:val="en-US"/>
-        </w:rPr>
-        <w:t>requirement does not need an extra consideration and should be implemented what suits best the developer.</w:t>
-      </w:r>
-    </w:p>
-    <w:p/>
+        <w:t>Every other non functional requirement does not need an extra consideration and should be implemented what suits best the developer.</w:t>
+      </w:r>
+    </w:p>
+    <w:p>
+      <w:pPr>
+        <w:rPr>
+          <w:lang w:val="en-US"/>
+        </w:rPr>
+      </w:pPr>
+    </w:p>
     <w:p>
       <w:pPr>
         <w:pStyle w:val="berschrift2"/>
@@ -1832,8 +2095,14 @@
           <w:ilvl w:val="0"/>
           <w:numId w:val="15"/>
         </w:numPr>
-      </w:pPr>
-      <w:r>
+        <w:rPr>
+          <w:lang w:val="en-US"/>
+        </w:rPr>
+      </w:pPr>
+      <w:r>
+        <w:rPr>
+          <w:lang w:val="en-US"/>
+        </w:rPr>
         <w:t>User: A general user, capable of doing basic things</w:t>
       </w:r>
     </w:p>
@@ -1844,8 +2113,14 @@
           <w:ilvl w:val="0"/>
           <w:numId w:val="15"/>
         </w:numPr>
-      </w:pPr>
-      <w:r>
+        <w:rPr>
+          <w:lang w:val="en-US"/>
+        </w:rPr>
+      </w:pPr>
+      <w:r>
+        <w:rPr>
+          <w:lang w:val="en-US"/>
+        </w:rPr>
         <w:t>Dispatcher: A user who takes calls</w:t>
       </w:r>
     </w:p>
@@ -1856,8 +2131,14 @@
           <w:ilvl w:val="0"/>
           <w:numId w:val="15"/>
         </w:numPr>
-      </w:pPr>
-      <w:r>
+        <w:rPr>
+          <w:lang w:val="en-US"/>
+        </w:rPr>
+      </w:pPr>
+      <w:r>
+        <w:rPr>
+          <w:lang w:val="en-US"/>
+        </w:rPr>
         <w:t>Emergency Unit (Police, Medical, Fire): An unit which executes calls and comes for help</w:t>
       </w:r>
     </w:p>
@@ -3098,13 +3379,7 @@
         <w:rPr>
           <w:lang w:val="en-US"/>
         </w:rPr>
-        <w:t>Precondition: User is logged in</w:t>
-      </w:r>
-      <w:r>
-        <w:rPr>
-          <w:lang w:val="en-US"/>
-        </w:rPr>
-        <w:t xml:space="preserve"> and has appropriate (Dispatcher can manage all reports Emergency Unit only their own)</w:t>
+        <w:t>Precondition: User is logged in and has appropriate (Dispatcher can manage all reports Emergency Unit only their own)</w:t>
       </w:r>
     </w:p>
     <w:p>
@@ -3225,19 +3500,7 @@
               <w:rPr>
                 <w:lang w:val="en-US"/>
               </w:rPr>
-              <w:t>Check if logged in user has approp</w:t>
-            </w:r>
-            <w:r>
-              <w:rPr>
-                <w:lang w:val="en-US"/>
-              </w:rPr>
-              <w:t>r</w:t>
-            </w:r>
-            <w:r>
-              <w:rPr>
-                <w:lang w:val="en-US"/>
-              </w:rPr>
-              <w:t>iate rights</w:t>
+              <w:t>Check if logged in user has appropriate rights</w:t>
             </w:r>
           </w:p>
         </w:tc>
@@ -4141,19 +4404,7 @@
               <w:rPr>
                 <w:lang w:val="en-US"/>
               </w:rPr>
-              <w:t>Check if logged in and user has approp</w:t>
-            </w:r>
-            <w:r>
-              <w:rPr>
-                <w:lang w:val="en-US"/>
-              </w:rPr>
-              <w:t>r</w:t>
-            </w:r>
-            <w:r>
-              <w:rPr>
-                <w:lang w:val="en-US"/>
-              </w:rPr>
-              <w:t>iate rights: Dispatcher can view all logs, Emergency Unit can only view their logs</w:t>
+              <w:t>Check if logged in and user has appropriate rights: Dispatcher can view all logs, Emergency Unit can only view their logs</w:t>
             </w:r>
           </w:p>
         </w:tc>
@@ -4314,8 +4565,6 @@
         </w:rPr>
         <w:t>TODO: Operation Contract for single Operation (getListOfAvailableOperations e.g.)</w:t>
       </w:r>
-      <w:bookmarkStart w:id="0" w:name="_GoBack"/>
-      <w:bookmarkEnd w:id="0"/>
     </w:p>
     <w:p>
       <w:pPr>
@@ -4664,6 +4913,11 @@
       </w:r>
     </w:p>
     <w:p>
+      <w:pPr>
+        <w:rPr>
+          <w:lang w:val="en-US"/>
+        </w:rPr>
+      </w:pPr>
       <w:r>
         <w:rPr>
           <w:noProof/>
@@ -4721,15 +4975,29 @@
     <w:p>
       <w:pPr>
         <w:pStyle w:val="berschrift2"/>
-      </w:pPr>
-      <w:r>
+        <w:rPr>
+          <w:lang w:val="en-US"/>
+        </w:rPr>
+      </w:pPr>
+      <w:r>
+        <w:rPr>
+          <w:lang w:val="en-US"/>
+        </w:rPr>
         <w:t>System Sequence Diagram</w:t>
       </w:r>
       <w:r>
+        <w:rPr>
+          <w:lang w:val="en-US"/>
+        </w:rPr>
         <w:t xml:space="preserve"> </w:t>
       </w:r>
     </w:p>
     <w:p>
+      <w:pPr>
+        <w:rPr>
+          <w:lang w:val="en-US"/>
+        </w:rPr>
+      </w:pPr>
       <w:r>
         <w:rPr>
           <w:noProof/>
@@ -4785,26 +5053,49 @@
       </w:r>
     </w:p>
     <w:p>
-      <w:r>
+      <w:pPr>
+        <w:rPr>
+          <w:lang w:val="en-US"/>
+        </w:rPr>
+      </w:pPr>
+      <w:r>
+        <w:rPr>
+          <w:lang w:val="en-US"/>
+        </w:rPr>
         <w:t>TODO: 1 per use case</w:t>
       </w:r>
     </w:p>
     <w:p>
       <w:pPr>
         <w:pStyle w:val="berschrift1"/>
-      </w:pPr>
-      <w:r>
+        <w:rPr>
+          <w:lang w:val="en-US"/>
+        </w:rPr>
+      </w:pPr>
+      <w:r>
+        <w:rPr>
+          <w:lang w:val="en-US"/>
+        </w:rPr>
         <w:t>Design Model</w:t>
       </w:r>
     </w:p>
     <w:p>
       <w:pPr>
         <w:pStyle w:val="berschrift2"/>
-      </w:pPr>
-      <w:r>
+        <w:rPr>
+          <w:lang w:val="en-US"/>
+        </w:rPr>
+      </w:pPr>
+      <w:r>
+        <w:rPr>
+          <w:lang w:val="en-US"/>
+        </w:rPr>
         <w:t>State Diagram</w:t>
       </w:r>
       <w:r>
+        <w:rPr>
+          <w:lang w:val="en-US"/>
+        </w:rPr>
         <w:t xml:space="preserve"> for Operation object</w:t>
       </w:r>
       <w:r>
@@ -4868,8 +5159,14 @@
           <w:ilvl w:val="0"/>
           <w:numId w:val="17"/>
         </w:numPr>
-      </w:pPr>
-      <w:r>
+        <w:rPr>
+          <w:lang w:val="en-US"/>
+        </w:rPr>
+      </w:pPr>
+      <w:r>
+        <w:rPr>
+          <w:lang w:val="en-US"/>
+        </w:rPr>
         <w:t>initialized... all necessary attributes are set</w:t>
       </w:r>
     </w:p>
@@ -4880,8 +5177,14 @@
           <w:ilvl w:val="0"/>
           <w:numId w:val="17"/>
         </w:numPr>
-      </w:pPr>
-      <w:r>
+        <w:rPr>
+          <w:lang w:val="en-US"/>
+        </w:rPr>
+      </w:pPr>
+      <w:r>
+        <w:rPr>
+          <w:lang w:val="en-US"/>
+        </w:rPr>
         <w:t>forwarded... Emergency Unit accepted operation (setAssignedUnit(unit))</w:t>
       </w:r>
     </w:p>
@@ -4892,8 +5195,14 @@
           <w:ilvl w:val="0"/>
           <w:numId w:val="17"/>
         </w:numPr>
-      </w:pPr>
-      <w:r>
+        <w:rPr>
+          <w:lang w:val="en-US"/>
+        </w:rPr>
+      </w:pPr>
+      <w:r>
+        <w:rPr>
+          <w:lang w:val="en-US"/>
+        </w:rPr>
         <w:t>operation finished... end date has been set (setEndDate(date)) and empty report assigned setReport(report)</w:t>
       </w:r>
     </w:p>
@@ -4904,21 +5213,44 @@
           <w:ilvl w:val="0"/>
           <w:numId w:val="17"/>
         </w:numPr>
-      </w:pPr>
-      <w:r>
+        <w:rPr>
+          <w:lang w:val="en-US"/>
+        </w:rPr>
+      </w:pPr>
+      <w:r>
+        <w:rPr>
+          <w:lang w:val="en-US"/>
+        </w:rPr>
         <w:t>report submitted... report has been added successfully (report.setReport(text))</w:t>
       </w:r>
     </w:p>
-    <w:p/>
+    <w:p>
+      <w:pPr>
+        <w:rPr>
+          <w:lang w:val="en-US"/>
+        </w:rPr>
+      </w:pPr>
+    </w:p>
     <w:p>
       <w:pPr>
         <w:pStyle w:val="berschrift2"/>
-      </w:pPr>
-      <w:r>
+        <w:rPr>
+          <w:lang w:val="en-US"/>
+        </w:rPr>
+      </w:pPr>
+      <w:r>
+        <w:rPr>
+          <w:lang w:val="en-US"/>
+        </w:rPr>
         <w:t>Component Diagram</w:t>
       </w:r>
     </w:p>
     <w:p>
+      <w:pPr>
+        <w:rPr>
+          <w:lang w:val="en-US"/>
+        </w:rPr>
+      </w:pPr>
       <w:r>
         <w:rPr>
           <w:noProof/>
@@ -4976,8 +5308,14 @@
     <w:p>
       <w:pPr>
         <w:pStyle w:val="berschrift3"/>
-      </w:pPr>
-      <w:r>
+        <w:rPr>
+          <w:lang w:val="en-US"/>
+        </w:rPr>
+      </w:pPr>
+      <w:r>
+        <w:rPr>
+          <w:lang w:val="en-US"/>
+        </w:rPr>
         <w:t>Responsibilities to classes</w:t>
       </w:r>
     </w:p>
@@ -4988,8 +5326,14 @@
           <w:ilvl w:val="0"/>
           <w:numId w:val="16"/>
         </w:numPr>
-      </w:pPr>
-      <w:r>
+        <w:rPr>
+          <w:lang w:val="en-US"/>
+        </w:rPr>
+      </w:pPr>
+      <w:r>
+        <w:rPr>
+          <w:lang w:val="en-US"/>
+        </w:rPr>
         <w:t>View Log</w:t>
       </w:r>
     </w:p>
@@ -5000,8 +5344,14 @@
           <w:ilvl w:val="1"/>
           <w:numId w:val="16"/>
         </w:numPr>
-      </w:pPr>
-      <w:r>
+        <w:rPr>
+          <w:lang w:val="en-US"/>
+        </w:rPr>
+      </w:pPr>
+      <w:r>
+        <w:rPr>
+          <w:lang w:val="en-US"/>
+        </w:rPr>
         <w:t>UserDAO, LogDAO, ManageLogController, Log</w:t>
       </w:r>
     </w:p>
@@ -5012,8 +5362,14 @@
           <w:ilvl w:val="0"/>
           <w:numId w:val="16"/>
         </w:numPr>
-      </w:pPr>
-      <w:r>
+        <w:rPr>
+          <w:lang w:val="en-US"/>
+        </w:rPr>
+      </w:pPr>
+      <w:r>
+        <w:rPr>
+          <w:lang w:val="en-US"/>
+        </w:rPr>
         <w:t>Manage Report</w:t>
       </w:r>
     </w:p>
@@ -5024,8 +5380,14 @@
           <w:ilvl w:val="1"/>
           <w:numId w:val="16"/>
         </w:numPr>
-      </w:pPr>
-      <w:r>
+        <w:rPr>
+          <w:lang w:val="en-US"/>
+        </w:rPr>
+      </w:pPr>
+      <w:r>
+        <w:rPr>
+          <w:lang w:val="en-US"/>
+        </w:rPr>
         <w:t>UserDAO, ReportDAO, ManageReportController, Report</w:t>
       </w:r>
     </w:p>
@@ -5036,8 +5398,14 @@
           <w:ilvl w:val="0"/>
           <w:numId w:val="16"/>
         </w:numPr>
-      </w:pPr>
-      <w:r>
+        <w:rPr>
+          <w:lang w:val="en-US"/>
+        </w:rPr>
+      </w:pPr>
+      <w:r>
+        <w:rPr>
+          <w:lang w:val="en-US"/>
+        </w:rPr>
         <w:t>Make Report</w:t>
       </w:r>
     </w:p>
@@ -5048,8 +5416,14 @@
           <w:ilvl w:val="1"/>
           <w:numId w:val="16"/>
         </w:numPr>
-      </w:pPr>
-      <w:r>
+        <w:rPr>
+          <w:lang w:val="en-US"/>
+        </w:rPr>
+      </w:pPr>
+      <w:r>
+        <w:rPr>
+          <w:lang w:val="en-US"/>
+        </w:rPr>
         <w:t>UserDAO, ReportDAO, ManageReportController, Report</w:t>
       </w:r>
     </w:p>
@@ -5060,8 +5434,14 @@
           <w:ilvl w:val="0"/>
           <w:numId w:val="16"/>
         </w:numPr>
-      </w:pPr>
-      <w:r>
+        <w:rPr>
+          <w:lang w:val="en-US"/>
+        </w:rPr>
+      </w:pPr>
+      <w:r>
+        <w:rPr>
+          <w:lang w:val="en-US"/>
+        </w:rPr>
         <w:t>Accept Call</w:t>
       </w:r>
     </w:p>
@@ -5072,8 +5452,14 @@
           <w:ilvl w:val="1"/>
           <w:numId w:val="16"/>
         </w:numPr>
-      </w:pPr>
-      <w:r>
+        <w:rPr>
+          <w:lang w:val="en-US"/>
+        </w:rPr>
+      </w:pPr>
+      <w:r>
+        <w:rPr>
+          <w:lang w:val="en-US"/>
+        </w:rPr>
         <w:t>UserDAO, DispatcherController, ManageLogController, OperationDAO, LogDAO, TelephoneAgencyService</w:t>
       </w:r>
     </w:p>
@@ -5084,8 +5470,14 @@
           <w:ilvl w:val="0"/>
           <w:numId w:val="16"/>
         </w:numPr>
-      </w:pPr>
-      <w:r>
+        <w:rPr>
+          <w:lang w:val="en-US"/>
+        </w:rPr>
+      </w:pPr>
+      <w:r>
+        <w:rPr>
+          <w:lang w:val="en-US"/>
+        </w:rPr>
         <w:t>Forward Call</w:t>
       </w:r>
     </w:p>
@@ -5096,11 +5488,20 @@
           <w:ilvl w:val="1"/>
           <w:numId w:val="16"/>
         </w:numPr>
-      </w:pPr>
-      <w:r>
+        <w:rPr>
+          <w:lang w:val="en-US"/>
+        </w:rPr>
+      </w:pPr>
+      <w:r>
+        <w:rPr>
+          <w:lang w:val="en-US"/>
+        </w:rPr>
         <w:t xml:space="preserve">UserDAO, ForwardCallController, </w:t>
       </w:r>
       <w:r>
+        <w:rPr>
+          <w:lang w:val="en-US"/>
+        </w:rPr>
         <w:t>OperationDAO, Operation, ReportDAO, Report</w:t>
       </w:r>
     </w:p>
@@ -5111,8 +5512,14 @@
           <w:ilvl w:val="0"/>
           <w:numId w:val="16"/>
         </w:numPr>
-      </w:pPr>
-      <w:r>
+        <w:rPr>
+          <w:lang w:val="en-US"/>
+        </w:rPr>
+      </w:pPr>
+      <w:r>
+        <w:rPr>
+          <w:lang w:val="en-US"/>
+        </w:rPr>
         <w:t>Login</w:t>
       </w:r>
     </w:p>
@@ -5123,21 +5530,50 @@
           <w:ilvl w:val="1"/>
           <w:numId w:val="16"/>
         </w:numPr>
-      </w:pPr>
-      <w:r>
+        <w:rPr>
+          <w:lang w:val="en-US"/>
+        </w:rPr>
+      </w:pPr>
+      <w:r>
+        <w:rPr>
+          <w:lang w:val="en-US"/>
+        </w:rPr>
         <w:t>UserDAO, LoginController</w:t>
       </w:r>
     </w:p>
-    <w:p/>
+    <w:p>
+      <w:pPr>
+        <w:rPr>
+          <w:lang w:val="en-US"/>
+        </w:rPr>
+      </w:pPr>
+    </w:p>
     <w:p>
       <w:pPr>
         <w:pStyle w:val="berschrift2"/>
-      </w:pPr>
-      <w:r>
+        <w:rPr>
+          <w:lang w:val="en-US"/>
+        </w:rPr>
+      </w:pPr>
+      <w:r>
+        <w:rPr>
+          <w:lang w:val="en-US"/>
+        </w:rPr>
         <w:t>Interaction Model</w:t>
       </w:r>
     </w:p>
     <w:p>
+      <w:pPr>
+        <w:rPr>
+          <w:lang w:val="en-US"/>
+        </w:rPr>
+      </w:pPr>
+      <w:r>
+        <w:rPr>
+          <w:lang w:val="en-US"/>
+        </w:rPr>
+        <w:t>TODO: Dieses Interaction Model updaten</w:t>
+      </w:r>
       <w:r>
         <w:rPr>
           <w:noProof/>
@@ -5193,6 +5629,18 @@
       </w:r>
     </w:p>
     <w:p>
+      <w:pPr>
+        <w:rPr>
+          <w:lang w:val="en-US"/>
+        </w:rPr>
+      </w:pPr>
+    </w:p>
+    <w:p>
+      <w:pPr>
+        <w:rPr>
+          <w:lang w:val="en-US"/>
+        </w:rPr>
+      </w:pPr>
       <w:r>
         <w:rPr>
           <w:noProof/>
@@ -5248,6 +5696,11 @@
       </w:r>
     </w:p>
     <w:p>
+      <w:pPr>
+        <w:rPr>
+          <w:lang w:val="en-US"/>
+        </w:rPr>
+      </w:pPr>
       <w:r>
         <w:rPr>
           <w:noProof/>
@@ -5303,6 +5756,11 @@
       </w:r>
     </w:p>
     <w:p>
+      <w:pPr>
+        <w:rPr>
+          <w:lang w:val="en-US"/>
+        </w:rPr>
+      </w:pPr>
       <w:r>
         <w:rPr>
           <w:noProof/>
@@ -5413,16 +5871,36 @@
     <w:p>
       <w:pPr>
         <w:pStyle w:val="berschrift2"/>
-      </w:pPr>
-      <w:r>
+        <w:rPr>
+          <w:lang w:val="en-US"/>
+        </w:rPr>
+      </w:pPr>
+      <w:r>
+        <w:rPr>
+          <w:lang w:val="en-US"/>
+        </w:rPr>
         <w:t>Design</w:t>
       </w:r>
       <w:r>
+        <w:rPr>
+          <w:lang w:val="en-US"/>
+        </w:rPr>
         <w:t xml:space="preserve"> Class Diagram</w:t>
       </w:r>
     </w:p>
-    <w:p/>
-    <w:p>
+    <w:p>
+      <w:pPr>
+        <w:rPr>
+          <w:lang w:val="en-US"/>
+        </w:rPr>
+      </w:pPr>
+    </w:p>
+    <w:p>
+      <w:pPr>
+        <w:rPr>
+          <w:lang w:val="en-US"/>
+        </w:rPr>
+      </w:pPr>
       <w:r>
         <w:rPr>
           <w:noProof/>
@@ -5480,12 +5958,23 @@
     <w:p>
       <w:pPr>
         <w:pStyle w:val="berschrift2"/>
-      </w:pPr>
-      <w:r>
+        <w:rPr>
+          <w:lang w:val="en-US"/>
+        </w:rPr>
+      </w:pPr>
+      <w:r>
+        <w:rPr>
+          <w:lang w:val="en-US"/>
+        </w:rPr>
         <w:t>Architecture Package Diagram</w:t>
       </w:r>
     </w:p>
     <w:p>
+      <w:pPr>
+        <w:rPr>
+          <w:lang w:val="en-US"/>
+        </w:rPr>
+      </w:pPr>
       <w:r>
         <w:rPr>
           <w:noProof/>
@@ -5543,16 +6032,28 @@
     <w:p>
       <w:pPr>
         <w:pStyle w:val="berschrift2"/>
-      </w:pPr>
-      <w:r>
+        <w:rPr>
+          <w:lang w:val="en-US"/>
+        </w:rPr>
+      </w:pPr>
+      <w:r>
+        <w:rPr>
+          <w:lang w:val="en-US"/>
+        </w:rPr>
         <w:t>User Interface Design</w:t>
       </w:r>
     </w:p>
     <w:p>
       <w:pPr>
         <w:pStyle w:val="berschrift3"/>
-      </w:pPr>
-      <w:r>
+        <w:rPr>
+          <w:lang w:val="en-US"/>
+        </w:rPr>
+      </w:pPr>
+      <w:r>
+        <w:rPr>
+          <w:lang w:val="en-US"/>
+        </w:rPr>
         <w:t>Accept Call</w:t>
       </w:r>
     </w:p>
@@ -5563,15 +6064,29 @@
           <w:ilvl w:val="0"/>
           <w:numId w:val="18"/>
         </w:numPr>
-      </w:pPr>
-      <w:r>
+        <w:rPr>
+          <w:lang w:val="en-US"/>
+        </w:rPr>
+      </w:pPr>
+      <w:r>
+        <w:rPr>
+          <w:lang w:val="en-US"/>
+        </w:rPr>
         <w:t>Wait for call</w:t>
       </w:r>
       <w:r>
+        <w:rPr>
+          <w:lang w:val="en-US"/>
+        </w:rPr>
         <w:t xml:space="preserve"> and accept on incoming</w:t>
       </w:r>
     </w:p>
     <w:p>
+      <w:pPr>
+        <w:rPr>
+          <w:lang w:val="en-US"/>
+        </w:rPr>
+      </w:pPr>
       <w:r>
         <w:rPr>
           <w:noProof/>
@@ -5633,12 +6148,23 @@
           <w:ilvl w:val="0"/>
           <w:numId w:val="18"/>
         </w:numPr>
-      </w:pPr>
-      <w:r>
+        <w:rPr>
+          <w:lang w:val="en-US"/>
+        </w:rPr>
+      </w:pPr>
+      <w:r>
+        <w:rPr>
+          <w:lang w:val="en-US"/>
+        </w:rPr>
         <w:t>Enter call information for Emergency Unit</w:t>
       </w:r>
     </w:p>
     <w:p>
+      <w:pPr>
+        <w:rPr>
+          <w:lang w:val="en-US"/>
+        </w:rPr>
+      </w:pPr>
       <w:r>
         <w:rPr>
           <w:noProof/>
@@ -5696,8 +6222,14 @@
     <w:p>
       <w:pPr>
         <w:pStyle w:val="berschrift3"/>
-      </w:pPr>
-      <w:r>
+        <w:rPr>
+          <w:lang w:val="en-US"/>
+        </w:rPr>
+      </w:pPr>
+      <w:r>
+        <w:rPr>
+          <w:lang w:val="en-US"/>
+        </w:rPr>
         <w:t>Forward Call</w:t>
       </w:r>
     </w:p>
@@ -5708,12 +6240,23 @@
           <w:ilvl w:val="0"/>
           <w:numId w:val="18"/>
         </w:numPr>
-      </w:pPr>
-      <w:r>
+        <w:rPr>
+          <w:lang w:val="en-US"/>
+        </w:rPr>
+      </w:pPr>
+      <w:r>
+        <w:rPr>
+          <w:lang w:val="en-US"/>
+        </w:rPr>
         <w:t>Ready to forward calls</w:t>
       </w:r>
     </w:p>
     <w:p>
+      <w:pPr>
+        <w:rPr>
+          <w:lang w:val="en-US"/>
+        </w:rPr>
+      </w:pPr>
       <w:r>
         <w:rPr>
           <w:noProof/>
@@ -5775,12 +6318,23 @@
           <w:ilvl w:val="0"/>
           <w:numId w:val="18"/>
         </w:numPr>
-      </w:pPr>
-      <w:r>
+        <w:rPr>
+          <w:lang w:val="en-US"/>
+        </w:rPr>
+      </w:pPr>
+      <w:r>
+        <w:rPr>
+          <w:lang w:val="en-US"/>
+        </w:rPr>
         <w:t>Operation in progress</w:t>
       </w:r>
     </w:p>
     <w:p>
+      <w:pPr>
+        <w:rPr>
+          <w:lang w:val="en-US"/>
+        </w:rPr>
+      </w:pPr>
       <w:r>
         <w:rPr>
           <w:noProof/>
@@ -5835,7 +6389,13 @@
         </w:drawing>
       </w:r>
     </w:p>
-    <w:p/>
+    <w:p>
+      <w:pPr>
+        <w:rPr>
+          <w:lang w:val="en-US"/>
+        </w:rPr>
+      </w:pPr>
+    </w:p>
     <w:p>
       <w:pPr>
         <w:pStyle w:val="Listenabsatz"/>
@@ -5843,12 +6403,23 @@
           <w:ilvl w:val="0"/>
           <w:numId w:val="18"/>
         </w:numPr>
-      </w:pPr>
-      <w:r>
+        <w:rPr>
+          <w:lang w:val="en-US"/>
+        </w:rPr>
+      </w:pPr>
+      <w:r>
+        <w:rPr>
+          <w:lang w:val="en-US"/>
+        </w:rPr>
         <w:t>Write report after operation finished</w:t>
       </w:r>
     </w:p>
     <w:p>
+      <w:pPr>
+        <w:rPr>
+          <w:lang w:val="en-US"/>
+        </w:rPr>
+      </w:pPr>
       <w:r>
         <w:rPr>
           <w:noProof/>
@@ -5906,8 +6477,14 @@
     <w:p>
       <w:pPr>
         <w:pStyle w:val="berschrift3"/>
-      </w:pPr>
-      <w:r>
+        <w:rPr>
+          <w:lang w:val="en-US"/>
+        </w:rPr>
+      </w:pPr>
+      <w:r>
+        <w:rPr>
+          <w:lang w:val="en-US"/>
+        </w:rPr>
         <w:t>Manage Report</w:t>
       </w:r>
     </w:p>
@@ -5918,12 +6495,23 @@
           <w:ilvl w:val="0"/>
           <w:numId w:val="18"/>
         </w:numPr>
-      </w:pPr>
-      <w:r>
+        <w:rPr>
+          <w:lang w:val="en-US"/>
+        </w:rPr>
+      </w:pPr>
+      <w:r>
+        <w:rPr>
+          <w:lang w:val="en-US"/>
+        </w:rPr>
         <w:t>List of reports available to the current user</w:t>
       </w:r>
     </w:p>
     <w:p>
+      <w:pPr>
+        <w:rPr>
+          <w:lang w:val="en-US"/>
+        </w:rPr>
+      </w:pPr>
       <w:r>
         <w:rPr>
           <w:noProof/>
@@ -5978,13 +6566,31 @@
         </w:drawing>
       </w:r>
     </w:p>
-    <w:p/>
-    <w:p/>
+    <w:p>
+      <w:pPr>
+        <w:rPr>
+          <w:lang w:val="en-US"/>
+        </w:rPr>
+      </w:pPr>
+    </w:p>
+    <w:p>
+      <w:pPr>
+        <w:rPr>
+          <w:lang w:val="en-US"/>
+        </w:rPr>
+      </w:pPr>
+    </w:p>
     <w:p>
       <w:pPr>
         <w:pStyle w:val="berschrift3"/>
-      </w:pPr>
-      <w:r>
+        <w:rPr>
+          <w:lang w:val="en-US"/>
+        </w:rPr>
+      </w:pPr>
+      <w:r>
+        <w:rPr>
+          <w:lang w:val="en-US"/>
+        </w:rPr>
         <w:t>View Log</w:t>
       </w:r>
     </w:p>
@@ -5995,31 +6601,1285 @@
           <w:ilvl w:val="0"/>
           <w:numId w:val="18"/>
         </w:numPr>
-      </w:pPr>
-      <w:r>
+        <w:rPr>
+          <w:lang w:val="en-US"/>
+        </w:rPr>
+      </w:pPr>
+      <w:r>
+        <w:rPr>
+          <w:lang w:val="en-US"/>
+        </w:rPr>
         <w:t xml:space="preserve">List of logs available </w:t>
       </w:r>
       <w:r>
+        <w:rPr>
+          <w:lang w:val="en-US"/>
+        </w:rPr>
         <w:t>to t</w:t>
       </w:r>
       <w:r>
+        <w:rPr>
+          <w:lang w:val="en-US"/>
+        </w:rPr>
         <w:t>he current user</w:t>
       </w:r>
     </w:p>
-    <w:p/>
-    <w:p>
-      <w:pPr>
-        <w:pStyle w:val="Listenabsatz"/>
+    <w:p>
+      <w:pPr>
+        <w:rPr>
+          <w:lang w:val="en-US"/>
+        </w:rPr>
+      </w:pPr>
+      <w:r>
+        <w:rPr>
+          <w:noProof/>
+        </w:rPr>
+        <w:drawing>
+          <wp:inline distT="0" distB="0" distL="0" distR="0" wp14:anchorId="018BD78F" wp14:editId="1DB8B0A3">
+            <wp:extent cx="5757545" cy="2946400"/>
+            <wp:effectExtent l="0" t="0" r="8255" b="0"/>
+            <wp:docPr id="9" name="Bild 9" descr="Internet Explorer:Users:rfischer:Desktop:Screen Shot 2016-05-23 at 22.44.04.png"/>
+            <wp:cNvGraphicFramePr>
+              <a:graphicFrameLocks xmlns:a="http://schemas.openxmlformats.org/drawingml/2006/main" noChangeAspect="1"/>
+            </wp:cNvGraphicFramePr>
+            <a:graphic xmlns:a="http://schemas.openxmlformats.org/drawingml/2006/main">
+              <a:graphicData uri="http://schemas.openxmlformats.org/drawingml/2006/picture">
+                <pic:pic xmlns:pic="http://schemas.openxmlformats.org/drawingml/2006/picture">
+                  <pic:nvPicPr>
+                    <pic:cNvPr id="0" name="Picture 1" descr="Internet Explorer:Users:rfischer:Desktop:Screen Shot 2016-05-23 at 22.44.04.png"/>
+                    <pic:cNvPicPr>
+                      <a:picLocks noChangeAspect="1" noChangeArrowheads="1"/>
+                    </pic:cNvPicPr>
+                  </pic:nvPicPr>
+                  <pic:blipFill>
+                    <a:blip r:embed="rId30">
+                      <a:extLst>
+                        <a:ext uri="{28A0092B-C50C-407E-A947-70E740481C1C}">
+                          <a14:useLocalDpi xmlns:a14="http://schemas.microsoft.com/office/drawing/2010/main" val="0"/>
+                        </a:ext>
+                      </a:extLst>
+                    </a:blip>
+                    <a:srcRect/>
+                    <a:stretch>
+                      <a:fillRect/>
+                    </a:stretch>
+                  </pic:blipFill>
+                  <pic:spPr bwMode="auto">
+                    <a:xfrm>
+                      <a:off x="0" y="0"/>
+                      <a:ext cx="5757545" cy="2946400"/>
+                    </a:xfrm>
+                    <a:prstGeom prst="rect">
+                      <a:avLst/>
+                    </a:prstGeom>
+                    <a:noFill/>
+                    <a:ln>
+                      <a:noFill/>
+                    </a:ln>
+                  </pic:spPr>
+                </pic:pic>
+              </a:graphicData>
+            </a:graphic>
+          </wp:inline>
+        </w:drawing>
+      </w:r>
+    </w:p>
+    <w:p>
+      <w:pPr>
+        <w:pStyle w:val="berschrift1"/>
+        <w:rPr>
+          <w:lang w:val="en-US"/>
+        </w:rPr>
+      </w:pPr>
+      <w:r>
+        <w:rPr>
+          <w:lang w:val="en-US"/>
+        </w:rPr>
+        <w:t>Implementation</w:t>
+      </w:r>
+    </w:p>
+    <w:p>
+      <w:pPr>
+        <w:pStyle w:val="berschrift2"/>
+        <w:rPr>
+          <w:lang w:val="en-US"/>
+        </w:rPr>
+      </w:pPr>
+      <w:r>
+        <w:rPr>
+          <w:lang w:val="en-US"/>
+        </w:rPr>
+        <w:t>Code</w:t>
+      </w:r>
+    </w:p>
+    <w:p>
+      <w:pPr>
+        <w:rPr>
+          <w:lang w:val="en-US"/>
+        </w:rPr>
+      </w:pPr>
+      <w:hyperlink r:id="rId31" w:history="1">
+        <w:r>
+          <w:rPr>
+            <w:rStyle w:val="Link"/>
+            <w:lang w:val="en-US"/>
+          </w:rPr>
+          <w:t>https://github.com/metzzo/sdm_project</w:t>
+        </w:r>
+      </w:hyperlink>
+    </w:p>
+    <w:p>
+      <w:pPr>
+        <w:rPr>
+          <w:lang w:val="en-US"/>
+        </w:rPr>
+      </w:pPr>
+    </w:p>
+    <w:p>
+      <w:pPr>
+        <w:pStyle w:val="berschrift2"/>
+        <w:rPr>
+          <w:lang w:val="en-US"/>
+        </w:rPr>
+      </w:pPr>
+      <w:r>
+        <w:rPr>
+          <w:lang w:val="en-US"/>
+        </w:rPr>
+        <w:t>Installation Manual</w:t>
+      </w:r>
+    </w:p>
+    <w:p>
+      <w:pPr>
+        <w:rPr>
+          <w:lang w:val="en-US"/>
+        </w:rPr>
+      </w:pPr>
+      <w:r>
+        <w:rPr>
+          <w:lang w:val="en-US"/>
+        </w:rPr>
+        <w:t xml:space="preserve">No installation required: Just open the webpage of the project. The test installation is reachable via </w:t>
+      </w:r>
+      <w:hyperlink r:id="rId32" w:history="1">
+        <w:r>
+          <w:rPr>
+            <w:rStyle w:val="Link"/>
+            <w:lang w:val="en-US"/>
+          </w:rPr>
+          <w:t>http://localhost:9000/</w:t>
+        </w:r>
+      </w:hyperlink>
+      <w:r>
+        <w:rPr>
+          <w:lang w:val="en-US"/>
+        </w:rPr>
+        <w:t xml:space="preserve"> and needs the grunt serve command to be successfully run on the command line.</w:t>
+      </w:r>
+      <w:r>
+        <w:rPr>
+          <w:lang w:val="en-US"/>
+        </w:rPr>
+        <w:t xml:space="preserve"> The backend has to be also successfully started.</w:t>
+      </w:r>
+    </w:p>
+    <w:p>
+      <w:pPr>
+        <w:rPr>
+          <w:lang w:val="en-US"/>
+        </w:rPr>
+      </w:pPr>
+    </w:p>
+    <w:p>
+      <w:pPr>
+        <w:rPr>
+          <w:lang w:val="en-US"/>
+        </w:rPr>
+      </w:pPr>
+      <w:r>
+        <w:rPr>
+          <w:lang w:val="en-US"/>
+        </w:rPr>
+        <w:t>To run the test installation issue the following commands (example on OS X) for the frontend:</w:t>
+      </w:r>
+    </w:p>
+    <w:p>
+      <w:pPr>
+        <w:rPr>
+          <w:lang w:val="en-US"/>
+        </w:rPr>
+      </w:pPr>
+    </w:p>
+    <w:p>
+      <w:pPr>
+        <w:spacing w:line="384" w:lineRule="atLeast"/>
+        <w:rPr>
+          <w:rFonts w:ascii="Helvetica Neue" w:hAnsi="Helvetica Neue" w:cs="Times New Roman"/>
+          <w:color w:val="333333"/>
+          <w:lang w:val="en-US"/>
+        </w:rPr>
+      </w:pPr>
+      <w:r>
+        <w:rPr>
+          <w:rFonts w:ascii="Consolas" w:hAnsi="Consolas" w:cs="Courier"/>
+          <w:color w:val="333333"/>
+          <w:sz w:val="20"/>
+          <w:szCs w:val="20"/>
+          <w:lang w:val="en-US"/>
+        </w:rPr>
+        <w:t>npm install -g bower grunt-cli</w:t>
+      </w:r>
+    </w:p>
+    <w:p>
+      <w:pPr>
+        <w:numPr>
+          <w:ilvl w:val="0"/>
+          <w:numId w:val="19"/>
+        </w:numPr>
+        <w:spacing w:before="100" w:beforeAutospacing="1" w:after="100" w:afterAutospacing="1" w:line="384" w:lineRule="atLeast"/>
+        <w:rPr>
+          <w:rFonts w:ascii="Helvetica Neue" w:eastAsia="Times New Roman" w:hAnsi="Helvetica Neue" w:cs="Times New Roman"/>
+          <w:color w:val="333333"/>
+          <w:lang w:val="en-US"/>
+        </w:rPr>
+      </w:pPr>
+      <w:r>
+        <w:rPr>
+          <w:rFonts w:ascii="Helvetica Neue" w:eastAsia="Times New Roman" w:hAnsi="Helvetica Neue" w:cs="Times New Roman"/>
+          <w:color w:val="333333"/>
+          <w:lang w:val="en-US"/>
+        </w:rPr>
+        <w:t>Install Dependencies</w:t>
+      </w:r>
+    </w:p>
+    <w:p>
+      <w:pPr>
+        <w:spacing w:line="384" w:lineRule="atLeast"/>
+        <w:rPr>
+          <w:rFonts w:ascii="Helvetica Neue" w:hAnsi="Helvetica Neue" w:cs="Times New Roman"/>
+          <w:color w:val="333333"/>
+          <w:lang w:val="en-US"/>
+        </w:rPr>
+      </w:pPr>
+      <w:r>
+        <w:rPr>
+          <w:rFonts w:ascii="Consolas" w:hAnsi="Consolas" w:cs="Courier"/>
+          <w:color w:val="333333"/>
+          <w:sz w:val="20"/>
+          <w:szCs w:val="20"/>
+          <w:lang w:val="en-US"/>
+        </w:rPr>
+        <w:t>npm install</w:t>
+      </w:r>
+      <w:r>
+        <w:rPr>
+          <w:rFonts w:ascii="Helvetica Neue" w:hAnsi="Helvetica Neue" w:cs="Times New Roman"/>
+          <w:color w:val="333333"/>
+          <w:lang w:val="en-US"/>
+        </w:rPr>
+        <w:t> </w:t>
+      </w:r>
+      <w:r>
+        <w:rPr>
+          <w:rFonts w:ascii="Consolas" w:hAnsi="Consolas" w:cs="Courier"/>
+          <w:color w:val="333333"/>
+          <w:sz w:val="20"/>
+          <w:szCs w:val="20"/>
+          <w:lang w:val="en-US"/>
+        </w:rPr>
+        <w:t>bower update</w:t>
+      </w:r>
+    </w:p>
+    <w:p>
+      <w:pPr>
+        <w:numPr>
+          <w:ilvl w:val="0"/>
+          <w:numId w:val="20"/>
+        </w:numPr>
+        <w:spacing w:before="100" w:beforeAutospacing="1" w:after="100" w:afterAutospacing="1" w:line="384" w:lineRule="atLeast"/>
+        <w:rPr>
+          <w:rFonts w:ascii="Helvetica Neue" w:eastAsia="Times New Roman" w:hAnsi="Helvetica Neue" w:cs="Times New Roman"/>
+          <w:color w:val="333333"/>
+          <w:lang w:val="en-US"/>
+        </w:rPr>
+      </w:pPr>
+      <w:r>
+        <w:rPr>
+          <w:rFonts w:ascii="Helvetica Neue" w:eastAsia="Times New Roman" w:hAnsi="Helvetica Neue" w:cs="Times New Roman"/>
+          <w:color w:val="333333"/>
+          <w:lang w:val="en-US"/>
+        </w:rPr>
+        <w:t>Install Ruby + Compass (if not already installed)</w:t>
+      </w:r>
+    </w:p>
+    <w:p>
+      <w:pPr>
+        <w:spacing w:line="384" w:lineRule="atLeast"/>
+        <w:rPr>
+          <w:rFonts w:ascii="Helvetica Neue" w:hAnsi="Helvetica Neue" w:cs="Times New Roman"/>
+          <w:color w:val="333333"/>
+          <w:lang w:val="en-US"/>
+        </w:rPr>
+      </w:pPr>
+      <w:r>
+        <w:rPr>
+          <w:rFonts w:ascii="Consolas" w:hAnsi="Consolas" w:cs="Courier"/>
+          <w:color w:val="333333"/>
+          <w:sz w:val="20"/>
+          <w:szCs w:val="20"/>
+          <w:lang w:val="en-US"/>
+        </w:rPr>
+        <w:t>gem install compass</w:t>
+      </w:r>
+    </w:p>
+    <w:p>
+      <w:pPr>
+        <w:numPr>
+          <w:ilvl w:val="0"/>
+          <w:numId w:val="21"/>
+        </w:numPr>
+        <w:spacing w:before="100" w:beforeAutospacing="1" w:after="100" w:afterAutospacing="1" w:line="384" w:lineRule="atLeast"/>
+        <w:rPr>
+          <w:rFonts w:ascii="Helvetica Neue" w:eastAsia="Times New Roman" w:hAnsi="Helvetica Neue" w:cs="Times New Roman"/>
+          <w:color w:val="333333"/>
+          <w:lang w:val="en-US"/>
+        </w:rPr>
+      </w:pPr>
+      <w:r>
+        <w:rPr>
+          <w:rFonts w:ascii="Helvetica Neue" w:eastAsia="Times New Roman" w:hAnsi="Helvetica Neue" w:cs="Times New Roman"/>
+          <w:color w:val="333333"/>
+          <w:lang w:val="en-US"/>
+        </w:rPr>
+        <w:t>Run grunt</w:t>
+      </w:r>
+    </w:p>
+    <w:p>
+      <w:pPr>
+        <w:spacing w:line="384" w:lineRule="atLeast"/>
+        <w:rPr>
+          <w:rFonts w:ascii="Helvetica Neue" w:hAnsi="Helvetica Neue" w:cs="Times New Roman"/>
+          <w:color w:val="333333"/>
+          <w:lang w:val="en-US"/>
+        </w:rPr>
+      </w:pPr>
+      <w:r>
+        <w:rPr>
+          <w:rFonts w:ascii="Consolas" w:hAnsi="Consolas" w:cs="Courier"/>
+          <w:color w:val="333333"/>
+          <w:sz w:val="20"/>
+          <w:szCs w:val="20"/>
+          <w:lang w:val="en-US"/>
+        </w:rPr>
+        <w:t>grunt serve</w:t>
+      </w:r>
+    </w:p>
+    <w:p>
+      <w:pPr>
+        <w:rPr>
+          <w:lang w:val="en-US"/>
+        </w:rPr>
+      </w:pPr>
+    </w:p>
+    <w:p>
+      <w:pPr>
+        <w:rPr>
+          <w:lang w:val="en-US"/>
+        </w:rPr>
+      </w:pPr>
+      <w:r>
+        <w:rPr>
+          <w:lang w:val="en-US"/>
+        </w:rPr>
+        <w:t xml:space="preserve">For the backend you need a proper </w:t>
+      </w:r>
+      <w:r>
+        <w:rPr>
+          <w:lang w:val="en-US"/>
+        </w:rPr>
+        <w:t xml:space="preserve">JDBC </w:t>
+      </w:r>
+      <w:bookmarkStart w:id="0" w:name="_GoBack"/>
+      <w:bookmarkEnd w:id="0"/>
+      <w:r>
+        <w:rPr>
+          <w:lang w:val="en-US"/>
+        </w:rPr>
+        <w:t>datasource called “myDatasource” to be set up and a working Glassfish 4.x installation. Additionally there needs to be a accessible MySQL 5.x database.</w:t>
+      </w:r>
+    </w:p>
+    <w:p>
+      <w:pPr>
+        <w:rPr>
+          <w:lang w:val="en-US"/>
+        </w:rPr>
+      </w:pPr>
+    </w:p>
+    <w:p>
+      <w:pPr>
+        <w:rPr>
+          <w:lang w:val="en-US"/>
+        </w:rPr>
+      </w:pPr>
+      <w:r>
+        <w:rPr>
+          <w:lang w:val="en-US"/>
+        </w:rPr>
+        <w:t>The test users are:</w:t>
+      </w:r>
+    </w:p>
+    <w:p>
+      <w:pPr>
+        <w:pStyle w:val="Listenabsatz"/>
+        <w:numPr>
+          <w:ilvl w:val="0"/>
+          <w:numId w:val="18"/>
+        </w:numPr>
+        <w:rPr>
+          <w:lang w:val="en-US"/>
+        </w:rPr>
+      </w:pPr>
+      <w:r>
+        <w:rPr>
+          <w:lang w:val="en-US"/>
+        </w:rPr>
+        <w:t>username: robert password: a … Dispatcher</w:t>
+      </w:r>
+    </w:p>
+    <w:p>
+      <w:pPr>
+        <w:pStyle w:val="Listenabsatz"/>
+        <w:numPr>
+          <w:ilvl w:val="0"/>
+          <w:numId w:val="18"/>
+        </w:numPr>
+        <w:rPr>
+          <w:lang w:val="en-US"/>
+        </w:rPr>
+      </w:pPr>
+      <w:r>
+        <w:rPr>
+          <w:lang w:val="en-US"/>
+        </w:rPr>
+        <w:t>username: max password: a … Fire Emergency</w:t>
+      </w:r>
+    </w:p>
+    <w:p>
+      <w:pPr>
+        <w:pStyle w:val="Listenabsatz"/>
+        <w:numPr>
+          <w:ilvl w:val="0"/>
+          <w:numId w:val="18"/>
+        </w:numPr>
+        <w:rPr>
+          <w:lang w:val="en-US"/>
+        </w:rPr>
+      </w:pPr>
+      <w:r>
+        <w:rPr>
+          <w:lang w:val="en-US"/>
+        </w:rPr>
+        <w:t>username: alex password: a … Medical Emergency</w:t>
+      </w:r>
+    </w:p>
+    <w:p>
+      <w:pPr>
+        <w:pStyle w:val="Listenabsatz"/>
+        <w:numPr>
+          <w:ilvl w:val="0"/>
+          <w:numId w:val="18"/>
+        </w:numPr>
+        <w:rPr>
+          <w:lang w:val="en-US"/>
+        </w:rPr>
+      </w:pPr>
+      <w:r>
+        <w:rPr>
+          <w:lang w:val="en-US"/>
+        </w:rPr>
+        <w:t>username: dorina password: a … Police Emergency</w:t>
+      </w:r>
+    </w:p>
+    <w:p>
+      <w:pPr>
+        <w:rPr>
+          <w:lang w:val="en-US"/>
+        </w:rPr>
+      </w:pPr>
+    </w:p>
+    <w:p>
+      <w:pPr>
+        <w:pStyle w:val="berschrift2"/>
+        <w:rPr>
+          <w:lang w:val="en-US"/>
+        </w:rPr>
+      </w:pPr>
+      <w:r>
+        <w:rPr>
+          <w:lang w:val="en-US"/>
+        </w:rPr>
+        <w:t>User Manual</w:t>
+      </w:r>
+    </w:p>
+    <w:p>
+      <w:pPr>
+        <w:pStyle w:val="berschrift3"/>
+        <w:rPr>
+          <w:lang w:val="en-US"/>
+        </w:rPr>
+      </w:pPr>
+      <w:r>
+        <w:rPr>
+          <w:lang w:val="en-US"/>
+        </w:rPr>
+        <w:t>You are a dispatcher?</w:t>
+      </w:r>
+    </w:p>
+    <w:p>
+      <w:pPr>
+        <w:rPr>
+          <w:lang w:val="en-US"/>
+        </w:rPr>
+      </w:pPr>
+    </w:p>
+    <w:p>
+      <w:pPr>
+        <w:pStyle w:val="Listenabsatz"/>
+        <w:numPr>
+          <w:ilvl w:val="0"/>
+          <w:numId w:val="22"/>
+        </w:numPr>
+        <w:rPr>
+          <w:lang w:val="en-US"/>
+        </w:rPr>
+      </w:pPr>
+      <w:r>
+        <w:rPr>
+          <w:lang w:val="en-US"/>
+        </w:rPr>
+        <w:t>Open the website</w:t>
+      </w:r>
+    </w:p>
+    <w:p>
+      <w:pPr>
+        <w:pStyle w:val="Listenabsatz"/>
+        <w:numPr>
+          <w:ilvl w:val="0"/>
+          <w:numId w:val="22"/>
+        </w:numPr>
+        <w:rPr>
+          <w:lang w:val="en-US"/>
+        </w:rPr>
+      </w:pPr>
+      <w:r>
+        <w:rPr>
+          <w:lang w:val="en-US"/>
+        </w:rPr>
+        <w:t>Login with your username and credentials</w:t>
+      </w:r>
+    </w:p>
+    <w:p>
+      <w:pPr>
+        <w:pStyle w:val="Listenabsatz"/>
+        <w:numPr>
+          <w:ilvl w:val="0"/>
+          <w:numId w:val="22"/>
+        </w:numPr>
+        <w:rPr>
+          <w:lang w:val="en-US"/>
+        </w:rPr>
+      </w:pPr>
+      <w:r>
+        <w:rPr>
+          <w:lang w:val="en-US"/>
+        </w:rPr>
+        <w:t>If you receive a call click on „Accept Call“:</w:t>
+      </w:r>
+      <w:r>
+        <w:rPr>
+          <w:lang w:val="en-US"/>
+        </w:rPr>
+        <w:br/>
+      </w:r>
+      <w:r>
+        <w:rPr>
+          <w:noProof/>
+        </w:rPr>
+        <w:drawing>
+          <wp:inline distT="0" distB="0" distL="0" distR="0" wp14:anchorId="32B2E4B4" wp14:editId="72A6E6E1">
+            <wp:extent cx="5756910" cy="2133365"/>
+            <wp:effectExtent l="0" t="0" r="8890" b="635"/>
+            <wp:docPr id="24" name="Bild 24" descr="Internet Explorer:Users:rfischer:Desktop:Screen Shot 2016-05-23 at 14.58.23.png"/>
+            <wp:cNvGraphicFramePr>
+              <a:graphicFrameLocks xmlns:a="http://schemas.openxmlformats.org/drawingml/2006/main" noChangeAspect="1"/>
+            </wp:cNvGraphicFramePr>
+            <a:graphic xmlns:a="http://schemas.openxmlformats.org/drawingml/2006/main">
+              <a:graphicData uri="http://schemas.openxmlformats.org/drawingml/2006/picture">
+                <pic:pic xmlns:pic="http://schemas.openxmlformats.org/drawingml/2006/picture">
+                  <pic:nvPicPr>
+                    <pic:cNvPr id="0" name="Picture 2" descr="Internet Explorer:Users:rfischer:Desktop:Screen Shot 2016-05-23 at 14.58.23.png"/>
+                    <pic:cNvPicPr>
+                      <a:picLocks noChangeAspect="1" noChangeArrowheads="1"/>
+                    </pic:cNvPicPr>
+                  </pic:nvPicPr>
+                  <pic:blipFill>
+                    <a:blip r:embed="rId24">
+                      <a:extLst>
+                        <a:ext uri="{28A0092B-C50C-407E-A947-70E740481C1C}">
+                          <a14:useLocalDpi xmlns:a14="http://schemas.microsoft.com/office/drawing/2010/main" val="0"/>
+                        </a:ext>
+                      </a:extLst>
+                    </a:blip>
+                    <a:srcRect/>
+                    <a:stretch>
+                      <a:fillRect/>
+                    </a:stretch>
+                  </pic:blipFill>
+                  <pic:spPr bwMode="auto">
+                    <a:xfrm>
+                      <a:off x="0" y="0"/>
+                      <a:ext cx="5756910" cy="2133365"/>
+                    </a:xfrm>
+                    <a:prstGeom prst="rect">
+                      <a:avLst/>
+                    </a:prstGeom>
+                    <a:noFill/>
+                    <a:ln>
+                      <a:noFill/>
+                    </a:ln>
+                  </pic:spPr>
+                </pic:pic>
+              </a:graphicData>
+            </a:graphic>
+          </wp:inline>
+        </w:drawing>
+      </w:r>
+    </w:p>
+    <w:p>
+      <w:pPr>
+        <w:pStyle w:val="Listenabsatz"/>
+        <w:numPr>
+          <w:ilvl w:val="0"/>
+          <w:numId w:val="22"/>
+        </w:numPr>
+        <w:rPr>
+          <w:lang w:val="en-US"/>
+        </w:rPr>
+      </w:pPr>
+      <w:r>
+        <w:rPr>
+          <w:lang w:val="en-US"/>
+        </w:rPr>
+        <w:t>The system will display now input boxes you need to fill out by asking the callee. Please ask accordingly.</w:t>
+      </w:r>
+    </w:p>
+    <w:p>
+      <w:pPr>
+        <w:pStyle w:val="Listenabsatz"/>
+        <w:numPr>
+          <w:ilvl w:val="0"/>
+          <w:numId w:val="22"/>
+        </w:numPr>
+        <w:rPr>
+          <w:lang w:val="en-US"/>
+        </w:rPr>
+      </w:pPr>
+      <w:r>
+        <w:rPr>
+          <w:lang w:val="en-US"/>
+        </w:rPr>
+        <w:t>Click on submit and let a proper emergency unit take the emergency</w:t>
+      </w:r>
+    </w:p>
+    <w:p>
+      <w:pPr>
+        <w:pStyle w:val="berschrift3"/>
+        <w:rPr>
+          <w:lang w:val="en-US"/>
+        </w:rPr>
+      </w:pPr>
+      <w:r>
+        <w:rPr>
+          <w:lang w:val="en-US"/>
+        </w:rPr>
+        <w:t>You are an emergency Unit?</w:t>
+      </w:r>
+    </w:p>
+    <w:p>
+      <w:pPr>
+        <w:pStyle w:val="Listenabsatz"/>
+        <w:numPr>
+          <w:ilvl w:val="0"/>
+          <w:numId w:val="23"/>
+        </w:numPr>
+        <w:rPr>
+          <w:lang w:val="en-US"/>
+        </w:rPr>
+      </w:pPr>
+      <w:r>
+        <w:rPr>
+          <w:lang w:val="en-US"/>
+        </w:rPr>
+        <w:t>Open the website</w:t>
+      </w:r>
+    </w:p>
+    <w:p>
+      <w:pPr>
+        <w:pStyle w:val="Listenabsatz"/>
+        <w:numPr>
+          <w:ilvl w:val="0"/>
+          <w:numId w:val="23"/>
+        </w:numPr>
+        <w:rPr>
+          <w:lang w:val="en-US"/>
+        </w:rPr>
+      </w:pPr>
+      <w:r>
+        <w:rPr>
+          <w:lang w:val="en-US"/>
+        </w:rPr>
+        <w:t>Login with your username and credentials</w:t>
+      </w:r>
+    </w:p>
+    <w:p>
+      <w:pPr>
+        <w:pStyle w:val="Listenabsatz"/>
+        <w:numPr>
+          <w:ilvl w:val="0"/>
+          <w:numId w:val="23"/>
+        </w:numPr>
+        <w:rPr>
+          <w:lang w:val="en-US"/>
+        </w:rPr>
+      </w:pPr>
+      <w:r>
+        <w:rPr>
+          <w:lang w:val="en-US"/>
+        </w:rPr>
+        <w:t xml:space="preserve">The system will display a list of available emergencies, take them </w:t>
+      </w:r>
+      <w:r>
+        <w:rPr>
+          <w:lang w:val="en-US"/>
+        </w:rPr>
+        <w:t>if you are near them by clicking on „Take“</w:t>
+      </w:r>
+      <w:r>
+        <w:rPr>
+          <w:lang w:val="en-US"/>
+        </w:rPr>
+        <w:br/>
+      </w:r>
+      <w:r>
+        <w:rPr>
+          <w:noProof/>
+        </w:rPr>
+        <w:drawing>
+          <wp:inline distT="0" distB="0" distL="0" distR="0" wp14:anchorId="24879B5E" wp14:editId="103E3BDF">
+            <wp:extent cx="5748655" cy="2573655"/>
+            <wp:effectExtent l="0" t="0" r="0" b="0"/>
+            <wp:docPr id="27" name="Bild 27" descr="Internet Explorer:Users:rfischer:Desktop:Screen Shot 2016-05-23 at 15.05.56.png"/>
+            <wp:cNvGraphicFramePr>
+              <a:graphicFrameLocks xmlns:a="http://schemas.openxmlformats.org/drawingml/2006/main" noChangeAspect="1"/>
+            </wp:cNvGraphicFramePr>
+            <a:graphic xmlns:a="http://schemas.openxmlformats.org/drawingml/2006/main">
+              <a:graphicData uri="http://schemas.openxmlformats.org/drawingml/2006/picture">
+                <pic:pic xmlns:pic="http://schemas.openxmlformats.org/drawingml/2006/picture">
+                  <pic:nvPicPr>
+                    <pic:cNvPr id="0" name="Picture 3" descr="Internet Explorer:Users:rfischer:Desktop:Screen Shot 2016-05-23 at 15.05.56.png"/>
+                    <pic:cNvPicPr>
+                      <a:picLocks noChangeAspect="1" noChangeArrowheads="1"/>
+                    </pic:cNvPicPr>
+                  </pic:nvPicPr>
+                  <pic:blipFill>
+                    <a:blip r:embed="rId26">
+                      <a:extLst>
+                        <a:ext uri="{28A0092B-C50C-407E-A947-70E740481C1C}">
+                          <a14:useLocalDpi xmlns:a14="http://schemas.microsoft.com/office/drawing/2010/main" val="0"/>
+                        </a:ext>
+                      </a:extLst>
+                    </a:blip>
+                    <a:srcRect/>
+                    <a:stretch>
+                      <a:fillRect/>
+                    </a:stretch>
+                  </pic:blipFill>
+                  <pic:spPr bwMode="auto">
+                    <a:xfrm>
+                      <a:off x="0" y="0"/>
+                      <a:ext cx="5748655" cy="2573655"/>
+                    </a:xfrm>
+                    <a:prstGeom prst="rect">
+                      <a:avLst/>
+                    </a:prstGeom>
+                    <a:noFill/>
+                    <a:ln>
+                      <a:noFill/>
+                    </a:ln>
+                  </pic:spPr>
+                </pic:pic>
+              </a:graphicData>
+            </a:graphic>
+          </wp:inline>
+        </w:drawing>
+      </w:r>
+    </w:p>
+    <w:p>
+      <w:pPr>
+        <w:pStyle w:val="Listenabsatz"/>
+        <w:numPr>
+          <w:ilvl w:val="0"/>
+          <w:numId w:val="23"/>
+        </w:numPr>
+        <w:rPr>
+          <w:lang w:val="en-US"/>
+        </w:rPr>
+      </w:pPr>
+      <w:r>
+        <w:rPr>
+          <w:lang w:val="en-US"/>
+        </w:rPr>
+        <w:t>When you take an emergency it wont be available to other units</w:t>
+      </w:r>
+    </w:p>
+    <w:p>
+      <w:pPr>
+        <w:pStyle w:val="Listenabsatz"/>
+        <w:numPr>
+          <w:ilvl w:val="0"/>
+          <w:numId w:val="23"/>
+        </w:numPr>
+        <w:rPr>
+          <w:lang w:val="en-US"/>
+        </w:rPr>
+      </w:pPr>
+      <w:r>
+        <w:rPr>
+          <w:lang w:val="en-US"/>
+        </w:rPr>
+        <w:t>Click on „Finish Operation“ when the operation has finished</w:t>
+      </w:r>
+      <w:r>
+        <w:rPr>
+          <w:lang w:val="en-US"/>
+        </w:rPr>
+        <w:br/>
+      </w:r>
+      <w:r>
+        <w:rPr>
+          <w:noProof/>
+        </w:rPr>
+        <w:drawing>
+          <wp:inline distT="0" distB="0" distL="0" distR="0" wp14:anchorId="11029CD0" wp14:editId="1700C75B">
+            <wp:extent cx="5748655" cy="2395855"/>
+            <wp:effectExtent l="0" t="0" r="0" b="0"/>
+            <wp:docPr id="29" name="Bild 29" descr="Internet Explorer:Users:rfischer:Desktop:Screen Shot 2016-05-23 at 15.07.12.png"/>
+            <wp:cNvGraphicFramePr>
+              <a:graphicFrameLocks xmlns:a="http://schemas.openxmlformats.org/drawingml/2006/main" noChangeAspect="1"/>
+            </wp:cNvGraphicFramePr>
+            <a:graphic xmlns:a="http://schemas.openxmlformats.org/drawingml/2006/main">
+              <a:graphicData uri="http://schemas.openxmlformats.org/drawingml/2006/picture">
+                <pic:pic xmlns:pic="http://schemas.openxmlformats.org/drawingml/2006/picture">
+                  <pic:nvPicPr>
+                    <pic:cNvPr id="0" name="Picture 4" descr="Internet Explorer:Users:rfischer:Desktop:Screen Shot 2016-05-23 at 15.07.12.png"/>
+                    <pic:cNvPicPr>
+                      <a:picLocks noChangeAspect="1" noChangeArrowheads="1"/>
+                    </pic:cNvPicPr>
+                  </pic:nvPicPr>
+                  <pic:blipFill>
+                    <a:blip r:embed="rId27">
+                      <a:extLst>
+                        <a:ext uri="{28A0092B-C50C-407E-A947-70E740481C1C}">
+                          <a14:useLocalDpi xmlns:a14="http://schemas.microsoft.com/office/drawing/2010/main" val="0"/>
+                        </a:ext>
+                      </a:extLst>
+                    </a:blip>
+                    <a:srcRect/>
+                    <a:stretch>
+                      <a:fillRect/>
+                    </a:stretch>
+                  </pic:blipFill>
+                  <pic:spPr bwMode="auto">
+                    <a:xfrm>
+                      <a:off x="0" y="0"/>
+                      <a:ext cx="5748655" cy="2395855"/>
+                    </a:xfrm>
+                    <a:prstGeom prst="rect">
+                      <a:avLst/>
+                    </a:prstGeom>
+                    <a:noFill/>
+                    <a:ln>
+                      <a:noFill/>
+                    </a:ln>
+                  </pic:spPr>
+                </pic:pic>
+              </a:graphicData>
+            </a:graphic>
+          </wp:inline>
+        </w:drawing>
+      </w:r>
+    </w:p>
+    <w:p>
+      <w:pPr>
+        <w:pStyle w:val="Listenabsatz"/>
+        <w:numPr>
+          <w:ilvl w:val="0"/>
+          <w:numId w:val="23"/>
+        </w:numPr>
+        <w:rPr>
+          <w:lang w:val="en-US"/>
+        </w:rPr>
+      </w:pPr>
+      <w:r>
+        <w:rPr>
+          <w:lang w:val="en-US"/>
+        </w:rPr>
+        <w:t>Write a report about what happened and click on “Save” when ready.</w:t>
+      </w:r>
+      <w:r>
+        <w:rPr>
+          <w:lang w:val="en-US"/>
+        </w:rPr>
+        <w:br/>
+      </w:r>
+      <w:r>
+        <w:rPr>
+          <w:noProof/>
+        </w:rPr>
+        <w:drawing>
+          <wp:inline distT="0" distB="0" distL="0" distR="0" wp14:anchorId="3982F0E3" wp14:editId="55C52BD0">
+            <wp:extent cx="5748655" cy="2870200"/>
+            <wp:effectExtent l="0" t="0" r="0" b="0"/>
+            <wp:docPr id="30" name="Bild 30" descr="Internet Explorer:Users:rfischer:Desktop:Screen Shot 2016-05-23 at 15.08.44.png"/>
+            <wp:cNvGraphicFramePr>
+              <a:graphicFrameLocks xmlns:a="http://schemas.openxmlformats.org/drawingml/2006/main" noChangeAspect="1"/>
+            </wp:cNvGraphicFramePr>
+            <a:graphic xmlns:a="http://schemas.openxmlformats.org/drawingml/2006/main">
+              <a:graphicData uri="http://schemas.openxmlformats.org/drawingml/2006/picture">
+                <pic:pic xmlns:pic="http://schemas.openxmlformats.org/drawingml/2006/picture">
+                  <pic:nvPicPr>
+                    <pic:cNvPr id="0" name="Picture 5" descr="Internet Explorer:Users:rfischer:Desktop:Screen Shot 2016-05-23 at 15.08.44.png"/>
+                    <pic:cNvPicPr>
+                      <a:picLocks noChangeAspect="1" noChangeArrowheads="1"/>
+                    </pic:cNvPicPr>
+                  </pic:nvPicPr>
+                  <pic:blipFill>
+                    <a:blip r:embed="rId28">
+                      <a:extLst>
+                        <a:ext uri="{28A0092B-C50C-407E-A947-70E740481C1C}">
+                          <a14:useLocalDpi xmlns:a14="http://schemas.microsoft.com/office/drawing/2010/main" val="0"/>
+                        </a:ext>
+                      </a:extLst>
+                    </a:blip>
+                    <a:srcRect/>
+                    <a:stretch>
+                      <a:fillRect/>
+                    </a:stretch>
+                  </pic:blipFill>
+                  <pic:spPr bwMode="auto">
+                    <a:xfrm>
+                      <a:off x="0" y="0"/>
+                      <a:ext cx="5748655" cy="2870200"/>
+                    </a:xfrm>
+                    <a:prstGeom prst="rect">
+                      <a:avLst/>
+                    </a:prstGeom>
+                    <a:noFill/>
+                    <a:ln>
+                      <a:noFill/>
+                    </a:ln>
+                  </pic:spPr>
+                </pic:pic>
+              </a:graphicData>
+            </a:graphic>
+          </wp:inline>
+        </w:drawing>
+      </w:r>
+    </w:p>
+    <w:p>
+      <w:pPr>
+        <w:pStyle w:val="berschrift3"/>
+        <w:rPr>
+          <w:lang w:val="en-US"/>
+        </w:rPr>
+      </w:pPr>
+      <w:r>
+        <w:rPr>
+          <w:lang w:val="en-US"/>
+        </w:rPr>
+        <w:t>Manage Reports</w:t>
+      </w:r>
+    </w:p>
+    <w:p>
+      <w:pPr>
+        <w:pStyle w:val="Listenabsatz"/>
+        <w:numPr>
+          <w:ilvl w:val="0"/>
+          <w:numId w:val="24"/>
+        </w:numPr>
+      </w:pPr>
+      <w:r>
+        <w:t>To manage reports click on „Manage Report“ (note: you can only do this if you have appropiate rights)</w:t>
+      </w:r>
+    </w:p>
+    <w:p>
+      <w:pPr>
+        <w:pStyle w:val="Listenabsatz"/>
+        <w:numPr>
+          <w:ilvl w:val="0"/>
+          <w:numId w:val="24"/>
+        </w:numPr>
+      </w:pPr>
+      <w:r>
+        <w:t>You will see a list of reports</w:t>
+      </w:r>
+      <w:r>
+        <w:br/>
+      </w:r>
+      <w:r>
+        <w:rPr>
+          <w:noProof/>
+        </w:rPr>
+        <w:drawing>
+          <wp:inline distT="0" distB="0" distL="0" distR="0" wp14:anchorId="6F6D495D" wp14:editId="0D47E19A">
+            <wp:extent cx="5757545" cy="2421255"/>
+            <wp:effectExtent l="0" t="0" r="8255" b="0"/>
+            <wp:docPr id="31" name="Bild 31" descr="Internet Explorer:Users:rfischer:Desktop:Screen Shot 2016-05-23 at 15.09.20.png"/>
+            <wp:cNvGraphicFramePr>
+              <a:graphicFrameLocks xmlns:a="http://schemas.openxmlformats.org/drawingml/2006/main" noChangeAspect="1"/>
+            </wp:cNvGraphicFramePr>
+            <a:graphic xmlns:a="http://schemas.openxmlformats.org/drawingml/2006/main">
+              <a:graphicData uri="http://schemas.openxmlformats.org/drawingml/2006/picture">
+                <pic:pic xmlns:pic="http://schemas.openxmlformats.org/drawingml/2006/picture">
+                  <pic:nvPicPr>
+                    <pic:cNvPr id="0" name="Picture 6" descr="Internet Explorer:Users:rfischer:Desktop:Screen Shot 2016-05-23 at 15.09.20.png"/>
+                    <pic:cNvPicPr>
+                      <a:picLocks noChangeAspect="1" noChangeArrowheads="1"/>
+                    </pic:cNvPicPr>
+                  </pic:nvPicPr>
+                  <pic:blipFill>
+                    <a:blip r:embed="rId29">
+                      <a:extLst>
+                        <a:ext uri="{28A0092B-C50C-407E-A947-70E740481C1C}">
+                          <a14:useLocalDpi xmlns:a14="http://schemas.microsoft.com/office/drawing/2010/main" val="0"/>
+                        </a:ext>
+                      </a:extLst>
+                    </a:blip>
+                    <a:srcRect/>
+                    <a:stretch>
+                      <a:fillRect/>
+                    </a:stretch>
+                  </pic:blipFill>
+                  <pic:spPr bwMode="auto">
+                    <a:xfrm>
+                      <a:off x="0" y="0"/>
+                      <a:ext cx="5757545" cy="2421255"/>
+                    </a:xfrm>
+                    <a:prstGeom prst="rect">
+                      <a:avLst/>
+                    </a:prstGeom>
+                    <a:noFill/>
+                    <a:ln>
+                      <a:noFill/>
+                    </a:ln>
+                  </pic:spPr>
+                </pic:pic>
+              </a:graphicData>
+            </a:graphic>
+          </wp:inline>
+        </w:drawing>
+      </w:r>
+    </w:p>
+    <w:p>
+      <w:pPr>
+        <w:pStyle w:val="Listenabsatz"/>
+        <w:numPr>
+          <w:ilvl w:val="0"/>
+          <w:numId w:val="24"/>
+        </w:numPr>
+      </w:pPr>
+      <w:r>
+        <w:t>By clicking on „Report“ you can edit the report (if you have appropiate rights)</w:t>
+      </w:r>
+      <w:r>
+        <w:br/>
+      </w:r>
+      <w:r>
+        <w:rPr>
+          <w:noProof/>
+        </w:rPr>
+        <w:drawing>
+          <wp:inline distT="0" distB="0" distL="0" distR="0" wp14:anchorId="7FB3F6A1" wp14:editId="2FC8957E">
+            <wp:extent cx="5748655" cy="2870200"/>
+            <wp:effectExtent l="0" t="0" r="0" b="0"/>
+            <wp:docPr id="32" name="Bild 32" descr="Internet Explorer:Users:rfischer:Desktop:Screen Shot 2016-05-23 at 15.08.44.png"/>
+            <wp:cNvGraphicFramePr>
+              <a:graphicFrameLocks xmlns:a="http://schemas.openxmlformats.org/drawingml/2006/main" noChangeAspect="1"/>
+            </wp:cNvGraphicFramePr>
+            <a:graphic xmlns:a="http://schemas.openxmlformats.org/drawingml/2006/main">
+              <a:graphicData uri="http://schemas.openxmlformats.org/drawingml/2006/picture">
+                <pic:pic xmlns:pic="http://schemas.openxmlformats.org/drawingml/2006/picture">
+                  <pic:nvPicPr>
+                    <pic:cNvPr id="0" name="Picture 7" descr="Internet Explorer:Users:rfischer:Desktop:Screen Shot 2016-05-23 at 15.08.44.png"/>
+                    <pic:cNvPicPr>
+                      <a:picLocks noChangeAspect="1" noChangeArrowheads="1"/>
+                    </pic:cNvPicPr>
+                  </pic:nvPicPr>
+                  <pic:blipFill>
+                    <a:blip r:embed="rId28">
+                      <a:extLst>
+                        <a:ext uri="{28A0092B-C50C-407E-A947-70E740481C1C}">
+                          <a14:useLocalDpi xmlns:a14="http://schemas.microsoft.com/office/drawing/2010/main" val="0"/>
+                        </a:ext>
+                      </a:extLst>
+                    </a:blip>
+                    <a:srcRect/>
+                    <a:stretch>
+                      <a:fillRect/>
+                    </a:stretch>
+                  </pic:blipFill>
+                  <pic:spPr bwMode="auto">
+                    <a:xfrm>
+                      <a:off x="0" y="0"/>
+                      <a:ext cx="5748655" cy="2870200"/>
+                    </a:xfrm>
+                    <a:prstGeom prst="rect">
+                      <a:avLst/>
+                    </a:prstGeom>
+                    <a:noFill/>
+                    <a:ln>
+                      <a:noFill/>
+                    </a:ln>
+                  </pic:spPr>
+                </pic:pic>
+              </a:graphicData>
+            </a:graphic>
+          </wp:inline>
+        </w:drawing>
+      </w:r>
+    </w:p>
+    <w:p>
+      <w:pPr>
         <w:tabs>
           <w:tab w:val="left" w:pos="1800"/>
         </w:tabs>
-      </w:pPr>
-      <w:r>
-        <w:tab/>
-      </w:r>
-    </w:p>
-    <w:p/>
-    <w:p/>
+        <w:rPr>
+          <w:lang w:val="en-US"/>
+        </w:rPr>
+      </w:pPr>
+    </w:p>
+    <w:p>
+      <w:pPr>
+        <w:pStyle w:val="berschrift3"/>
+        <w:rPr>
+          <w:lang w:val="en-US"/>
+        </w:rPr>
+      </w:pPr>
+      <w:r>
+        <w:rPr>
+          <w:lang w:val="en-US"/>
+        </w:rPr>
+        <w:t>View Logs</w:t>
+      </w:r>
+    </w:p>
+    <w:p>
+      <w:pPr>
+        <w:pStyle w:val="Listenabsatz"/>
+        <w:numPr>
+          <w:ilvl w:val="0"/>
+          <w:numId w:val="25"/>
+        </w:numPr>
+      </w:pPr>
+      <w:r>
+        <w:t>To see what operations you’ve been involved or all operations available (if you are a dispatcher) click on „View Logs“</w:t>
+      </w:r>
+    </w:p>
+    <w:p>
+      <w:pPr>
+        <w:pStyle w:val="Listenabsatz"/>
+        <w:numPr>
+          <w:ilvl w:val="0"/>
+          <w:numId w:val="25"/>
+        </w:numPr>
+      </w:pPr>
+      <w:r>
+        <w:t>You can also see information regarding the operations and statistics</w:t>
+      </w:r>
+    </w:p>
+    <w:p>
+      <w:pPr>
+        <w:pStyle w:val="Listenabsatz"/>
+        <w:numPr>
+          <w:ilvl w:val="0"/>
+          <w:numId w:val="25"/>
+        </w:numPr>
+      </w:pPr>
+      <w:r>
+        <w:t>By clicking on „Report“ you can see the report (if available)</w:t>
+      </w:r>
+    </w:p>
+    <w:p>
+      <w:r>
+        <w:rPr>
+          <w:noProof/>
+        </w:rPr>
+        <w:drawing>
+          <wp:inline distT="0" distB="0" distL="0" distR="0" wp14:anchorId="15457FD7" wp14:editId="01C49E81">
+            <wp:extent cx="5757545" cy="2946400"/>
+            <wp:effectExtent l="0" t="0" r="8255" b="0"/>
+            <wp:docPr id="33" name="Bild 33" descr="Internet Explorer:Users:rfischer:Desktop:Screen Shot 2016-05-23 at 22.44.04.png"/>
+            <wp:cNvGraphicFramePr>
+              <a:graphicFrameLocks xmlns:a="http://schemas.openxmlformats.org/drawingml/2006/main" noChangeAspect="1"/>
+            </wp:cNvGraphicFramePr>
+            <a:graphic xmlns:a="http://schemas.openxmlformats.org/drawingml/2006/main">
+              <a:graphicData uri="http://schemas.openxmlformats.org/drawingml/2006/picture">
+                <pic:pic xmlns:pic="http://schemas.openxmlformats.org/drawingml/2006/picture">
+                  <pic:nvPicPr>
+                    <pic:cNvPr id="0" name="Picture 8" descr="Internet Explorer:Users:rfischer:Desktop:Screen Shot 2016-05-23 at 22.44.04.png"/>
+                    <pic:cNvPicPr>
+                      <a:picLocks noChangeAspect="1" noChangeArrowheads="1"/>
+                    </pic:cNvPicPr>
+                  </pic:nvPicPr>
+                  <pic:blipFill>
+                    <a:blip r:embed="rId30">
+                      <a:extLst>
+                        <a:ext uri="{28A0092B-C50C-407E-A947-70E740481C1C}">
+                          <a14:useLocalDpi xmlns:a14="http://schemas.microsoft.com/office/drawing/2010/main" val="0"/>
+                        </a:ext>
+                      </a:extLst>
+                    </a:blip>
+                    <a:srcRect/>
+                    <a:stretch>
+                      <a:fillRect/>
+                    </a:stretch>
+                  </pic:blipFill>
+                  <pic:spPr bwMode="auto">
+                    <a:xfrm>
+                      <a:off x="0" y="0"/>
+                      <a:ext cx="5757545" cy="2946400"/>
+                    </a:xfrm>
+                    <a:prstGeom prst="rect">
+                      <a:avLst/>
+                    </a:prstGeom>
+                    <a:noFill/>
+                    <a:ln>
+                      <a:noFill/>
+                    </a:ln>
+                  </pic:spPr>
+                </pic:pic>
+              </a:graphicData>
+            </a:graphic>
+          </wp:inline>
+        </w:drawing>
+      </w:r>
+    </w:p>
+    <w:p>
+      <w:pPr>
+        <w:rPr>
+          <w:lang w:val="en-US"/>
+        </w:rPr>
+      </w:pPr>
+    </w:p>
     <w:sectPr>
       <w:pgSz w:w="11900" w:h="16840"/>
       <w:pgMar w:top="1417" w:right="1417" w:bottom="1134" w:left="1417" w:header="708" w:footer="708" w:gutter="0"/>
@@ -6146,6 +8006,92 @@
     </w:lvl>
   </w:abstractNum>
   <w:abstractNum w:abstractNumId="1">
+    <w:nsid w:val="08E9736C"/>
+    <w:multiLevelType w:val="hybridMultilevel"/>
+    <w:tmpl w:val="753E2D46"/>
+    <w:lvl w:ilvl="0" w:tplc="0407000F">
+      <w:start w:val="1"/>
+      <w:numFmt w:val="decimal"/>
+      <w:lvlText w:val="%1."/>
+      <w:lvlJc w:val="left"/>
+      <w:pPr>
+        <w:ind w:left="720" w:hanging="360"/>
+      </w:pPr>
+    </w:lvl>
+    <w:lvl w:ilvl="1" w:tplc="04070019" w:tentative="1">
+      <w:start w:val="1"/>
+      <w:numFmt w:val="lowerLetter"/>
+      <w:lvlText w:val="%2."/>
+      <w:lvlJc w:val="left"/>
+      <w:pPr>
+        <w:ind w:left="1440" w:hanging="360"/>
+      </w:pPr>
+    </w:lvl>
+    <w:lvl w:ilvl="2" w:tplc="0407001B" w:tentative="1">
+      <w:start w:val="1"/>
+      <w:numFmt w:val="lowerRoman"/>
+      <w:lvlText w:val="%3."/>
+      <w:lvlJc w:val="right"/>
+      <w:pPr>
+        <w:ind w:left="2160" w:hanging="180"/>
+      </w:pPr>
+    </w:lvl>
+    <w:lvl w:ilvl="3" w:tplc="0407000F" w:tentative="1">
+      <w:start w:val="1"/>
+      <w:numFmt w:val="decimal"/>
+      <w:lvlText w:val="%4."/>
+      <w:lvlJc w:val="left"/>
+      <w:pPr>
+        <w:ind w:left="2880" w:hanging="360"/>
+      </w:pPr>
+    </w:lvl>
+    <w:lvl w:ilvl="4" w:tplc="04070019" w:tentative="1">
+      <w:start w:val="1"/>
+      <w:numFmt w:val="lowerLetter"/>
+      <w:lvlText w:val="%5."/>
+      <w:lvlJc w:val="left"/>
+      <w:pPr>
+        <w:ind w:left="3600" w:hanging="360"/>
+      </w:pPr>
+    </w:lvl>
+    <w:lvl w:ilvl="5" w:tplc="0407001B" w:tentative="1">
+      <w:start w:val="1"/>
+      <w:numFmt w:val="lowerRoman"/>
+      <w:lvlText w:val="%6."/>
+      <w:lvlJc w:val="right"/>
+      <w:pPr>
+        <w:ind w:left="4320" w:hanging="180"/>
+      </w:pPr>
+    </w:lvl>
+    <w:lvl w:ilvl="6" w:tplc="0407000F" w:tentative="1">
+      <w:start w:val="1"/>
+      <w:numFmt w:val="decimal"/>
+      <w:lvlText w:val="%7."/>
+      <w:lvlJc w:val="left"/>
+      <w:pPr>
+        <w:ind w:left="5040" w:hanging="360"/>
+      </w:pPr>
+    </w:lvl>
+    <w:lvl w:ilvl="7" w:tplc="04070019" w:tentative="1">
+      <w:start w:val="1"/>
+      <w:numFmt w:val="lowerLetter"/>
+      <w:lvlText w:val="%8."/>
+      <w:lvlJc w:val="left"/>
+      <w:pPr>
+        <w:ind w:left="5760" w:hanging="360"/>
+      </w:pPr>
+    </w:lvl>
+    <w:lvl w:ilvl="8" w:tplc="0407001B" w:tentative="1">
+      <w:start w:val="1"/>
+      <w:numFmt w:val="lowerRoman"/>
+      <w:lvlText w:val="%9."/>
+      <w:lvlJc w:val="right"/>
+      <w:pPr>
+        <w:ind w:left="6480" w:hanging="180"/>
+      </w:pPr>
+    </w:lvl>
+  </w:abstractNum>
+  <w:abstractNum w:abstractNumId="2">
     <w:nsid w:val="0CA95616"/>
     <w:multiLevelType w:val="hybridMultilevel"/>
     <w:tmpl w:val="C6A8CB72"/>
@@ -6258,7 +8204,7 @@
       </w:rPr>
     </w:lvl>
   </w:abstractNum>
-  <w:abstractNum w:abstractNumId="2">
+  <w:abstractNum w:abstractNumId="3">
     <w:nsid w:val="14955E66"/>
     <w:multiLevelType w:val="hybridMultilevel"/>
     <w:tmpl w:val="882ED692"/>
@@ -6371,7 +8317,156 @@
       </w:rPr>
     </w:lvl>
   </w:abstractNum>
-  <w:abstractNum w:abstractNumId="3">
+  <w:abstractNum w:abstractNumId="4">
+    <w:nsid w:val="1BC80CFD"/>
+    <w:multiLevelType w:val="multilevel"/>
+    <w:tmpl w:val="DB9EB496"/>
+    <w:lvl w:ilvl="0">
+      <w:start w:val="1"/>
+      <w:numFmt w:val="bullet"/>
+      <w:lvlText w:val=""/>
+      <w:lvlJc w:val="left"/>
+      <w:pPr>
+        <w:tabs>
+          <w:tab w:val="num" w:pos="720"/>
+        </w:tabs>
+        <w:ind w:left="720" w:hanging="360"/>
+      </w:pPr>
+      <w:rPr>
+        <w:rFonts w:ascii="Symbol" w:hAnsi="Symbol" w:hint="default"/>
+        <w:sz w:val="20"/>
+      </w:rPr>
+    </w:lvl>
+    <w:lvl w:ilvl="1" w:tentative="1">
+      <w:start w:val="1"/>
+      <w:numFmt w:val="bullet"/>
+      <w:lvlText w:val="o"/>
+      <w:lvlJc w:val="left"/>
+      <w:pPr>
+        <w:tabs>
+          <w:tab w:val="num" w:pos="1440"/>
+        </w:tabs>
+        <w:ind w:left="1440" w:hanging="360"/>
+      </w:pPr>
+      <w:rPr>
+        <w:rFonts w:ascii="Courier New" w:hAnsi="Courier New" w:hint="default"/>
+        <w:sz w:val="20"/>
+      </w:rPr>
+    </w:lvl>
+    <w:lvl w:ilvl="2" w:tentative="1">
+      <w:start w:val="1"/>
+      <w:numFmt w:val="bullet"/>
+      <w:lvlText w:val=""/>
+      <w:lvlJc w:val="left"/>
+      <w:pPr>
+        <w:tabs>
+          <w:tab w:val="num" w:pos="2160"/>
+        </w:tabs>
+        <w:ind w:left="2160" w:hanging="360"/>
+      </w:pPr>
+      <w:rPr>
+        <w:rFonts w:ascii="Wingdings" w:hAnsi="Wingdings" w:hint="default"/>
+        <w:sz w:val="20"/>
+      </w:rPr>
+    </w:lvl>
+    <w:lvl w:ilvl="3" w:tentative="1">
+      <w:start w:val="1"/>
+      <w:numFmt w:val="bullet"/>
+      <w:lvlText w:val=""/>
+      <w:lvlJc w:val="left"/>
+      <w:pPr>
+        <w:tabs>
+          <w:tab w:val="num" w:pos="2880"/>
+        </w:tabs>
+        <w:ind w:left="2880" w:hanging="360"/>
+      </w:pPr>
+      <w:rPr>
+        <w:rFonts w:ascii="Wingdings" w:hAnsi="Wingdings" w:hint="default"/>
+        <w:sz w:val="20"/>
+      </w:rPr>
+    </w:lvl>
+    <w:lvl w:ilvl="4" w:tentative="1">
+      <w:start w:val="1"/>
+      <w:numFmt w:val="bullet"/>
+      <w:lvlText w:val=""/>
+      <w:lvlJc w:val="left"/>
+      <w:pPr>
+        <w:tabs>
+          <w:tab w:val="num" w:pos="3600"/>
+        </w:tabs>
+        <w:ind w:left="3600" w:hanging="360"/>
+      </w:pPr>
+      <w:rPr>
+        <w:rFonts w:ascii="Wingdings" w:hAnsi="Wingdings" w:hint="default"/>
+        <w:sz w:val="20"/>
+      </w:rPr>
+    </w:lvl>
+    <w:lvl w:ilvl="5" w:tentative="1">
+      <w:start w:val="1"/>
+      <w:numFmt w:val="bullet"/>
+      <w:lvlText w:val=""/>
+      <w:lvlJc w:val="left"/>
+      <w:pPr>
+        <w:tabs>
+          <w:tab w:val="num" w:pos="4320"/>
+        </w:tabs>
+        <w:ind w:left="4320" w:hanging="360"/>
+      </w:pPr>
+      <w:rPr>
+        <w:rFonts w:ascii="Wingdings" w:hAnsi="Wingdings" w:hint="default"/>
+        <w:sz w:val="20"/>
+      </w:rPr>
+    </w:lvl>
+    <w:lvl w:ilvl="6" w:tentative="1">
+      <w:start w:val="1"/>
+      <w:numFmt w:val="bullet"/>
+      <w:lvlText w:val=""/>
+      <w:lvlJc w:val="left"/>
+      <w:pPr>
+        <w:tabs>
+          <w:tab w:val="num" w:pos="5040"/>
+        </w:tabs>
+        <w:ind w:left="5040" w:hanging="360"/>
+      </w:pPr>
+      <w:rPr>
+        <w:rFonts w:ascii="Wingdings" w:hAnsi="Wingdings" w:hint="default"/>
+        <w:sz w:val="20"/>
+      </w:rPr>
+    </w:lvl>
+    <w:lvl w:ilvl="7" w:tentative="1">
+      <w:start w:val="1"/>
+      <w:numFmt w:val="bullet"/>
+      <w:lvlText w:val=""/>
+      <w:lvlJc w:val="left"/>
+      <w:pPr>
+        <w:tabs>
+          <w:tab w:val="num" w:pos="5760"/>
+        </w:tabs>
+        <w:ind w:left="5760" w:hanging="360"/>
+      </w:pPr>
+      <w:rPr>
+        <w:rFonts w:ascii="Wingdings" w:hAnsi="Wingdings" w:hint="default"/>
+        <w:sz w:val="20"/>
+      </w:rPr>
+    </w:lvl>
+    <w:lvl w:ilvl="8" w:tentative="1">
+      <w:start w:val="1"/>
+      <w:numFmt w:val="bullet"/>
+      <w:lvlText w:val=""/>
+      <w:lvlJc w:val="left"/>
+      <w:pPr>
+        <w:tabs>
+          <w:tab w:val="num" w:pos="6480"/>
+        </w:tabs>
+        <w:ind w:left="6480" w:hanging="360"/>
+      </w:pPr>
+      <w:rPr>
+        <w:rFonts w:ascii="Wingdings" w:hAnsi="Wingdings" w:hint="default"/>
+        <w:sz w:val="20"/>
+      </w:rPr>
+    </w:lvl>
+  </w:abstractNum>
+  <w:abstractNum w:abstractNumId="5">
     <w:nsid w:val="1BE96E45"/>
     <w:multiLevelType w:val="hybridMultilevel"/>
     <w:tmpl w:val="3BE4111E"/>
@@ -6484,7 +8579,7 @@
       </w:rPr>
     </w:lvl>
   </w:abstractNum>
-  <w:abstractNum w:abstractNumId="4">
+  <w:abstractNum w:abstractNumId="6">
     <w:nsid w:val="1D2672FD"/>
     <w:multiLevelType w:val="hybridMultilevel"/>
     <w:tmpl w:val="59707916"/>
@@ -6597,7 +8692,7 @@
       </w:rPr>
     </w:lvl>
   </w:abstractNum>
-  <w:abstractNum w:abstractNumId="5">
+  <w:abstractNum w:abstractNumId="7">
     <w:nsid w:val="1F3D2134"/>
     <w:multiLevelType w:val="hybridMultilevel"/>
     <w:tmpl w:val="00C6FE1E"/>
@@ -6710,10 +8805,10 @@
       </w:rPr>
     </w:lvl>
   </w:abstractNum>
-  <w:abstractNum w:abstractNumId="6">
+  <w:abstractNum w:abstractNumId="8">
     <w:nsid w:val="25C701BB"/>
     <w:multiLevelType w:val="hybridMultilevel"/>
-    <w:tmpl w:val="F71A4F14"/>
+    <w:tmpl w:val="E0CED1B4"/>
     <w:lvl w:ilvl="0" w:tplc="04070001">
       <w:start w:val="1"/>
       <w:numFmt w:val="bullet"/>
@@ -6823,7 +8918,120 @@
       </w:rPr>
     </w:lvl>
   </w:abstractNum>
-  <w:abstractNum w:abstractNumId="7">
+  <w:abstractNum w:abstractNumId="9">
+    <w:nsid w:val="2CC25835"/>
+    <w:multiLevelType w:val="hybridMultilevel"/>
+    <w:tmpl w:val="6DC819AE"/>
+    <w:lvl w:ilvl="0" w:tplc="04070001">
+      <w:start w:val="1"/>
+      <w:numFmt w:val="bullet"/>
+      <w:lvlText w:val=""/>
+      <w:lvlJc w:val="left"/>
+      <w:pPr>
+        <w:ind w:left="720" w:hanging="360"/>
+      </w:pPr>
+      <w:rPr>
+        <w:rFonts w:ascii="Symbol" w:hAnsi="Symbol" w:hint="default"/>
+      </w:rPr>
+    </w:lvl>
+    <w:lvl w:ilvl="1" w:tplc="04070003" w:tentative="1">
+      <w:start w:val="1"/>
+      <w:numFmt w:val="bullet"/>
+      <w:lvlText w:val="o"/>
+      <w:lvlJc w:val="left"/>
+      <w:pPr>
+        <w:ind w:left="1440" w:hanging="360"/>
+      </w:pPr>
+      <w:rPr>
+        <w:rFonts w:ascii="Courier New" w:hAnsi="Courier New" w:hint="default"/>
+      </w:rPr>
+    </w:lvl>
+    <w:lvl w:ilvl="2" w:tplc="04070005" w:tentative="1">
+      <w:start w:val="1"/>
+      <w:numFmt w:val="bullet"/>
+      <w:lvlText w:val=""/>
+      <w:lvlJc w:val="left"/>
+      <w:pPr>
+        <w:ind w:left="2160" w:hanging="360"/>
+      </w:pPr>
+      <w:rPr>
+        <w:rFonts w:ascii="Wingdings" w:hAnsi="Wingdings" w:hint="default"/>
+      </w:rPr>
+    </w:lvl>
+    <w:lvl w:ilvl="3" w:tplc="04070001" w:tentative="1">
+      <w:start w:val="1"/>
+      <w:numFmt w:val="bullet"/>
+      <w:lvlText w:val=""/>
+      <w:lvlJc w:val="left"/>
+      <w:pPr>
+        <w:ind w:left="2880" w:hanging="360"/>
+      </w:pPr>
+      <w:rPr>
+        <w:rFonts w:ascii="Symbol" w:hAnsi="Symbol" w:hint="default"/>
+      </w:rPr>
+    </w:lvl>
+    <w:lvl w:ilvl="4" w:tplc="04070003" w:tentative="1">
+      <w:start w:val="1"/>
+      <w:numFmt w:val="bullet"/>
+      <w:lvlText w:val="o"/>
+      <w:lvlJc w:val="left"/>
+      <w:pPr>
+        <w:ind w:left="3600" w:hanging="360"/>
+      </w:pPr>
+      <w:rPr>
+        <w:rFonts w:ascii="Courier New" w:hAnsi="Courier New" w:hint="default"/>
+      </w:rPr>
+    </w:lvl>
+    <w:lvl w:ilvl="5" w:tplc="04070005" w:tentative="1">
+      <w:start w:val="1"/>
+      <w:numFmt w:val="bullet"/>
+      <w:lvlText w:val=""/>
+      <w:lvlJc w:val="left"/>
+      <w:pPr>
+        <w:ind w:left="4320" w:hanging="360"/>
+      </w:pPr>
+      <w:rPr>
+        <w:rFonts w:ascii="Wingdings" w:hAnsi="Wingdings" w:hint="default"/>
+      </w:rPr>
+    </w:lvl>
+    <w:lvl w:ilvl="6" w:tplc="04070001" w:tentative="1">
+      <w:start w:val="1"/>
+      <w:numFmt w:val="bullet"/>
+      <w:lvlText w:val=""/>
+      <w:lvlJc w:val="left"/>
+      <w:pPr>
+        <w:ind w:left="5040" w:hanging="360"/>
+      </w:pPr>
+      <w:rPr>
+        <w:rFonts w:ascii="Symbol" w:hAnsi="Symbol" w:hint="default"/>
+      </w:rPr>
+    </w:lvl>
+    <w:lvl w:ilvl="7" w:tplc="04070003" w:tentative="1">
+      <w:start w:val="1"/>
+      <w:numFmt w:val="bullet"/>
+      <w:lvlText w:val="o"/>
+      <w:lvlJc w:val="left"/>
+      <w:pPr>
+        <w:ind w:left="5760" w:hanging="360"/>
+      </w:pPr>
+      <w:rPr>
+        <w:rFonts w:ascii="Courier New" w:hAnsi="Courier New" w:hint="default"/>
+      </w:rPr>
+    </w:lvl>
+    <w:lvl w:ilvl="8" w:tplc="04070005" w:tentative="1">
+      <w:start w:val="1"/>
+      <w:numFmt w:val="bullet"/>
+      <w:lvlText w:val=""/>
+      <w:lvlJc w:val="left"/>
+      <w:pPr>
+        <w:ind w:left="6480" w:hanging="360"/>
+      </w:pPr>
+      <w:rPr>
+        <w:rFonts w:ascii="Wingdings" w:hAnsi="Wingdings" w:hint="default"/>
+      </w:rPr>
+    </w:lvl>
+  </w:abstractNum>
+  <w:abstractNum w:abstractNumId="10">
     <w:nsid w:val="2D8B7909"/>
     <w:multiLevelType w:val="hybridMultilevel"/>
     <w:tmpl w:val="5576ED7A"/>
@@ -6936,7 +9144,7 @@
       </w:rPr>
     </w:lvl>
   </w:abstractNum>
-  <w:abstractNum w:abstractNumId="8">
+  <w:abstractNum w:abstractNumId="11">
     <w:nsid w:val="2E373D6F"/>
     <w:multiLevelType w:val="hybridMultilevel"/>
     <w:tmpl w:val="25B4B4B2"/>
@@ -7049,7 +9257,355 @@
       </w:rPr>
     </w:lvl>
   </w:abstractNum>
-  <w:abstractNum w:abstractNumId="9">
+  <w:abstractNum w:abstractNumId="12">
+    <w:nsid w:val="2ED676EC"/>
+    <w:multiLevelType w:val="multilevel"/>
+    <w:tmpl w:val="FA0C57EA"/>
+    <w:lvl w:ilvl="0">
+      <w:start w:val="1"/>
+      <w:numFmt w:val="bullet"/>
+      <w:lvlText w:val=""/>
+      <w:lvlJc w:val="left"/>
+      <w:pPr>
+        <w:tabs>
+          <w:tab w:val="num" w:pos="720"/>
+        </w:tabs>
+        <w:ind w:left="720" w:hanging="360"/>
+      </w:pPr>
+      <w:rPr>
+        <w:rFonts w:ascii="Symbol" w:hAnsi="Symbol" w:hint="default"/>
+        <w:sz w:val="20"/>
+      </w:rPr>
+    </w:lvl>
+    <w:lvl w:ilvl="1" w:tentative="1">
+      <w:start w:val="1"/>
+      <w:numFmt w:val="bullet"/>
+      <w:lvlText w:val="o"/>
+      <w:lvlJc w:val="left"/>
+      <w:pPr>
+        <w:tabs>
+          <w:tab w:val="num" w:pos="1440"/>
+        </w:tabs>
+        <w:ind w:left="1440" w:hanging="360"/>
+      </w:pPr>
+      <w:rPr>
+        <w:rFonts w:ascii="Courier New" w:hAnsi="Courier New" w:hint="default"/>
+        <w:sz w:val="20"/>
+      </w:rPr>
+    </w:lvl>
+    <w:lvl w:ilvl="2" w:tentative="1">
+      <w:start w:val="1"/>
+      <w:numFmt w:val="bullet"/>
+      <w:lvlText w:val=""/>
+      <w:lvlJc w:val="left"/>
+      <w:pPr>
+        <w:tabs>
+          <w:tab w:val="num" w:pos="2160"/>
+        </w:tabs>
+        <w:ind w:left="2160" w:hanging="360"/>
+      </w:pPr>
+      <w:rPr>
+        <w:rFonts w:ascii="Wingdings" w:hAnsi="Wingdings" w:hint="default"/>
+        <w:sz w:val="20"/>
+      </w:rPr>
+    </w:lvl>
+    <w:lvl w:ilvl="3" w:tentative="1">
+      <w:start w:val="1"/>
+      <w:numFmt w:val="bullet"/>
+      <w:lvlText w:val=""/>
+      <w:lvlJc w:val="left"/>
+      <w:pPr>
+        <w:tabs>
+          <w:tab w:val="num" w:pos="2880"/>
+        </w:tabs>
+        <w:ind w:left="2880" w:hanging="360"/>
+      </w:pPr>
+      <w:rPr>
+        <w:rFonts w:ascii="Wingdings" w:hAnsi="Wingdings" w:hint="default"/>
+        <w:sz w:val="20"/>
+      </w:rPr>
+    </w:lvl>
+    <w:lvl w:ilvl="4" w:tentative="1">
+      <w:start w:val="1"/>
+      <w:numFmt w:val="bullet"/>
+      <w:lvlText w:val=""/>
+      <w:lvlJc w:val="left"/>
+      <w:pPr>
+        <w:tabs>
+          <w:tab w:val="num" w:pos="3600"/>
+        </w:tabs>
+        <w:ind w:left="3600" w:hanging="360"/>
+      </w:pPr>
+      <w:rPr>
+        <w:rFonts w:ascii="Wingdings" w:hAnsi="Wingdings" w:hint="default"/>
+        <w:sz w:val="20"/>
+      </w:rPr>
+    </w:lvl>
+    <w:lvl w:ilvl="5" w:tentative="1">
+      <w:start w:val="1"/>
+      <w:numFmt w:val="bullet"/>
+      <w:lvlText w:val=""/>
+      <w:lvlJc w:val="left"/>
+      <w:pPr>
+        <w:tabs>
+          <w:tab w:val="num" w:pos="4320"/>
+        </w:tabs>
+        <w:ind w:left="4320" w:hanging="360"/>
+      </w:pPr>
+      <w:rPr>
+        <w:rFonts w:ascii="Wingdings" w:hAnsi="Wingdings" w:hint="default"/>
+        <w:sz w:val="20"/>
+      </w:rPr>
+    </w:lvl>
+    <w:lvl w:ilvl="6" w:tentative="1">
+      <w:start w:val="1"/>
+      <w:numFmt w:val="bullet"/>
+      <w:lvlText w:val=""/>
+      <w:lvlJc w:val="left"/>
+      <w:pPr>
+        <w:tabs>
+          <w:tab w:val="num" w:pos="5040"/>
+        </w:tabs>
+        <w:ind w:left="5040" w:hanging="360"/>
+      </w:pPr>
+      <w:rPr>
+        <w:rFonts w:ascii="Wingdings" w:hAnsi="Wingdings" w:hint="default"/>
+        <w:sz w:val="20"/>
+      </w:rPr>
+    </w:lvl>
+    <w:lvl w:ilvl="7" w:tentative="1">
+      <w:start w:val="1"/>
+      <w:numFmt w:val="bullet"/>
+      <w:lvlText w:val=""/>
+      <w:lvlJc w:val="left"/>
+      <w:pPr>
+        <w:tabs>
+          <w:tab w:val="num" w:pos="5760"/>
+        </w:tabs>
+        <w:ind w:left="5760" w:hanging="360"/>
+      </w:pPr>
+      <w:rPr>
+        <w:rFonts w:ascii="Wingdings" w:hAnsi="Wingdings" w:hint="default"/>
+        <w:sz w:val="20"/>
+      </w:rPr>
+    </w:lvl>
+    <w:lvl w:ilvl="8" w:tentative="1">
+      <w:start w:val="1"/>
+      <w:numFmt w:val="bullet"/>
+      <w:lvlText w:val=""/>
+      <w:lvlJc w:val="left"/>
+      <w:pPr>
+        <w:tabs>
+          <w:tab w:val="num" w:pos="6480"/>
+        </w:tabs>
+        <w:ind w:left="6480" w:hanging="360"/>
+      </w:pPr>
+      <w:rPr>
+        <w:rFonts w:ascii="Wingdings" w:hAnsi="Wingdings" w:hint="default"/>
+        <w:sz w:val="20"/>
+      </w:rPr>
+    </w:lvl>
+  </w:abstractNum>
+  <w:abstractNum w:abstractNumId="13">
+    <w:nsid w:val="3015637A"/>
+    <w:multiLevelType w:val="hybridMultilevel"/>
+    <w:tmpl w:val="F0B6FC6E"/>
+    <w:lvl w:ilvl="0" w:tplc="0407000F">
+      <w:start w:val="1"/>
+      <w:numFmt w:val="decimal"/>
+      <w:lvlText w:val="%1."/>
+      <w:lvlJc w:val="left"/>
+      <w:pPr>
+        <w:ind w:left="720" w:hanging="360"/>
+      </w:pPr>
+    </w:lvl>
+    <w:lvl w:ilvl="1" w:tplc="04070019" w:tentative="1">
+      <w:start w:val="1"/>
+      <w:numFmt w:val="lowerLetter"/>
+      <w:lvlText w:val="%2."/>
+      <w:lvlJc w:val="left"/>
+      <w:pPr>
+        <w:ind w:left="1440" w:hanging="360"/>
+      </w:pPr>
+    </w:lvl>
+    <w:lvl w:ilvl="2" w:tplc="0407001B" w:tentative="1">
+      <w:start w:val="1"/>
+      <w:numFmt w:val="lowerRoman"/>
+      <w:lvlText w:val="%3."/>
+      <w:lvlJc w:val="right"/>
+      <w:pPr>
+        <w:ind w:left="2160" w:hanging="180"/>
+      </w:pPr>
+    </w:lvl>
+    <w:lvl w:ilvl="3" w:tplc="0407000F" w:tentative="1">
+      <w:start w:val="1"/>
+      <w:numFmt w:val="decimal"/>
+      <w:lvlText w:val="%4."/>
+      <w:lvlJc w:val="left"/>
+      <w:pPr>
+        <w:ind w:left="2880" w:hanging="360"/>
+      </w:pPr>
+    </w:lvl>
+    <w:lvl w:ilvl="4" w:tplc="04070019" w:tentative="1">
+      <w:start w:val="1"/>
+      <w:numFmt w:val="lowerLetter"/>
+      <w:lvlText w:val="%5."/>
+      <w:lvlJc w:val="left"/>
+      <w:pPr>
+        <w:ind w:left="3600" w:hanging="360"/>
+      </w:pPr>
+    </w:lvl>
+    <w:lvl w:ilvl="5" w:tplc="0407001B" w:tentative="1">
+      <w:start w:val="1"/>
+      <w:numFmt w:val="lowerRoman"/>
+      <w:lvlText w:val="%6."/>
+      <w:lvlJc w:val="right"/>
+      <w:pPr>
+        <w:ind w:left="4320" w:hanging="180"/>
+      </w:pPr>
+    </w:lvl>
+    <w:lvl w:ilvl="6" w:tplc="0407000F" w:tentative="1">
+      <w:start w:val="1"/>
+      <w:numFmt w:val="decimal"/>
+      <w:lvlText w:val="%7."/>
+      <w:lvlJc w:val="left"/>
+      <w:pPr>
+        <w:ind w:left="5040" w:hanging="360"/>
+      </w:pPr>
+    </w:lvl>
+    <w:lvl w:ilvl="7" w:tplc="04070019" w:tentative="1">
+      <w:start w:val="1"/>
+      <w:numFmt w:val="lowerLetter"/>
+      <w:lvlText w:val="%8."/>
+      <w:lvlJc w:val="left"/>
+      <w:pPr>
+        <w:ind w:left="5760" w:hanging="360"/>
+      </w:pPr>
+    </w:lvl>
+    <w:lvl w:ilvl="8" w:tplc="0407001B" w:tentative="1">
+      <w:start w:val="1"/>
+      <w:numFmt w:val="lowerRoman"/>
+      <w:lvlText w:val="%9."/>
+      <w:lvlJc w:val="right"/>
+      <w:pPr>
+        <w:ind w:left="6480" w:hanging="180"/>
+      </w:pPr>
+    </w:lvl>
+  </w:abstractNum>
+  <w:abstractNum w:abstractNumId="14">
+    <w:nsid w:val="327A393D"/>
+    <w:multiLevelType w:val="hybridMultilevel"/>
+    <w:tmpl w:val="41468534"/>
+    <w:lvl w:ilvl="0" w:tplc="04070001">
+      <w:start w:val="1"/>
+      <w:numFmt w:val="bullet"/>
+      <w:lvlText w:val=""/>
+      <w:lvlJc w:val="left"/>
+      <w:pPr>
+        <w:ind w:left="720" w:hanging="360"/>
+      </w:pPr>
+      <w:rPr>
+        <w:rFonts w:ascii="Symbol" w:hAnsi="Symbol" w:hint="default"/>
+      </w:rPr>
+    </w:lvl>
+    <w:lvl w:ilvl="1" w:tplc="04070003" w:tentative="1">
+      <w:start w:val="1"/>
+      <w:numFmt w:val="bullet"/>
+      <w:lvlText w:val="o"/>
+      <w:lvlJc w:val="left"/>
+      <w:pPr>
+        <w:ind w:left="1440" w:hanging="360"/>
+      </w:pPr>
+      <w:rPr>
+        <w:rFonts w:ascii="Courier New" w:hAnsi="Courier New" w:hint="default"/>
+      </w:rPr>
+    </w:lvl>
+    <w:lvl w:ilvl="2" w:tplc="04070005" w:tentative="1">
+      <w:start w:val="1"/>
+      <w:numFmt w:val="bullet"/>
+      <w:lvlText w:val=""/>
+      <w:lvlJc w:val="left"/>
+      <w:pPr>
+        <w:ind w:left="2160" w:hanging="360"/>
+      </w:pPr>
+      <w:rPr>
+        <w:rFonts w:ascii="Wingdings" w:hAnsi="Wingdings" w:hint="default"/>
+      </w:rPr>
+    </w:lvl>
+    <w:lvl w:ilvl="3" w:tplc="04070001" w:tentative="1">
+      <w:start w:val="1"/>
+      <w:numFmt w:val="bullet"/>
+      <w:lvlText w:val=""/>
+      <w:lvlJc w:val="left"/>
+      <w:pPr>
+        <w:ind w:left="2880" w:hanging="360"/>
+      </w:pPr>
+      <w:rPr>
+        <w:rFonts w:ascii="Symbol" w:hAnsi="Symbol" w:hint="default"/>
+      </w:rPr>
+    </w:lvl>
+    <w:lvl w:ilvl="4" w:tplc="04070003" w:tentative="1">
+      <w:start w:val="1"/>
+      <w:numFmt w:val="bullet"/>
+      <w:lvlText w:val="o"/>
+      <w:lvlJc w:val="left"/>
+      <w:pPr>
+        <w:ind w:left="3600" w:hanging="360"/>
+      </w:pPr>
+      <w:rPr>
+        <w:rFonts w:ascii="Courier New" w:hAnsi="Courier New" w:hint="default"/>
+      </w:rPr>
+    </w:lvl>
+    <w:lvl w:ilvl="5" w:tplc="04070005" w:tentative="1">
+      <w:start w:val="1"/>
+      <w:numFmt w:val="bullet"/>
+      <w:lvlText w:val=""/>
+      <w:lvlJc w:val="left"/>
+      <w:pPr>
+        <w:ind w:left="4320" w:hanging="360"/>
+      </w:pPr>
+      <w:rPr>
+        <w:rFonts w:ascii="Wingdings" w:hAnsi="Wingdings" w:hint="default"/>
+      </w:rPr>
+    </w:lvl>
+    <w:lvl w:ilvl="6" w:tplc="04070001" w:tentative="1">
+      <w:start w:val="1"/>
+      <w:numFmt w:val="bullet"/>
+      <w:lvlText w:val=""/>
+      <w:lvlJc w:val="left"/>
+      <w:pPr>
+        <w:ind w:left="5040" w:hanging="360"/>
+      </w:pPr>
+      <w:rPr>
+        <w:rFonts w:ascii="Symbol" w:hAnsi="Symbol" w:hint="default"/>
+      </w:rPr>
+    </w:lvl>
+    <w:lvl w:ilvl="7" w:tplc="04070003" w:tentative="1">
+      <w:start w:val="1"/>
+      <w:numFmt w:val="bullet"/>
+      <w:lvlText w:val="o"/>
+      <w:lvlJc w:val="left"/>
+      <w:pPr>
+        <w:ind w:left="5760" w:hanging="360"/>
+      </w:pPr>
+      <w:rPr>
+        <w:rFonts w:ascii="Courier New" w:hAnsi="Courier New" w:hint="default"/>
+      </w:rPr>
+    </w:lvl>
+    <w:lvl w:ilvl="8" w:tplc="04070005" w:tentative="1">
+      <w:start w:val="1"/>
+      <w:numFmt w:val="bullet"/>
+      <w:lvlText w:val=""/>
+      <w:lvlJc w:val="left"/>
+      <w:pPr>
+        <w:ind w:left="6480" w:hanging="360"/>
+      </w:pPr>
+      <w:rPr>
+        <w:rFonts w:ascii="Wingdings" w:hAnsi="Wingdings" w:hint="default"/>
+      </w:rPr>
+    </w:lvl>
+  </w:abstractNum>
+  <w:abstractNum w:abstractNumId="15">
     <w:nsid w:val="3FB7046B"/>
     <w:multiLevelType w:val="hybridMultilevel"/>
     <w:tmpl w:val="3C3C5920"/>
@@ -7162,7 +9718,156 @@
       </w:rPr>
     </w:lvl>
   </w:abstractNum>
-  <w:abstractNum w:abstractNumId="10">
+  <w:abstractNum w:abstractNumId="16">
+    <w:nsid w:val="42445E86"/>
+    <w:multiLevelType w:val="multilevel"/>
+    <w:tmpl w:val="270EB744"/>
+    <w:lvl w:ilvl="0">
+      <w:start w:val="1"/>
+      <w:numFmt w:val="bullet"/>
+      <w:lvlText w:val=""/>
+      <w:lvlJc w:val="left"/>
+      <w:pPr>
+        <w:tabs>
+          <w:tab w:val="num" w:pos="720"/>
+        </w:tabs>
+        <w:ind w:left="720" w:hanging="360"/>
+      </w:pPr>
+      <w:rPr>
+        <w:rFonts w:ascii="Symbol" w:hAnsi="Symbol" w:hint="default"/>
+        <w:sz w:val="20"/>
+      </w:rPr>
+    </w:lvl>
+    <w:lvl w:ilvl="1" w:tentative="1">
+      <w:start w:val="1"/>
+      <w:numFmt w:val="bullet"/>
+      <w:lvlText w:val="o"/>
+      <w:lvlJc w:val="left"/>
+      <w:pPr>
+        <w:tabs>
+          <w:tab w:val="num" w:pos="1440"/>
+        </w:tabs>
+        <w:ind w:left="1440" w:hanging="360"/>
+      </w:pPr>
+      <w:rPr>
+        <w:rFonts w:ascii="Courier New" w:hAnsi="Courier New" w:hint="default"/>
+        <w:sz w:val="20"/>
+      </w:rPr>
+    </w:lvl>
+    <w:lvl w:ilvl="2" w:tentative="1">
+      <w:start w:val="1"/>
+      <w:numFmt w:val="bullet"/>
+      <w:lvlText w:val=""/>
+      <w:lvlJc w:val="left"/>
+      <w:pPr>
+        <w:tabs>
+          <w:tab w:val="num" w:pos="2160"/>
+        </w:tabs>
+        <w:ind w:left="2160" w:hanging="360"/>
+      </w:pPr>
+      <w:rPr>
+        <w:rFonts w:ascii="Wingdings" w:hAnsi="Wingdings" w:hint="default"/>
+        <w:sz w:val="20"/>
+      </w:rPr>
+    </w:lvl>
+    <w:lvl w:ilvl="3" w:tentative="1">
+      <w:start w:val="1"/>
+      <w:numFmt w:val="bullet"/>
+      <w:lvlText w:val=""/>
+      <w:lvlJc w:val="left"/>
+      <w:pPr>
+        <w:tabs>
+          <w:tab w:val="num" w:pos="2880"/>
+        </w:tabs>
+        <w:ind w:left="2880" w:hanging="360"/>
+      </w:pPr>
+      <w:rPr>
+        <w:rFonts w:ascii="Wingdings" w:hAnsi="Wingdings" w:hint="default"/>
+        <w:sz w:val="20"/>
+      </w:rPr>
+    </w:lvl>
+    <w:lvl w:ilvl="4" w:tentative="1">
+      <w:start w:val="1"/>
+      <w:numFmt w:val="bullet"/>
+      <w:lvlText w:val=""/>
+      <w:lvlJc w:val="left"/>
+      <w:pPr>
+        <w:tabs>
+          <w:tab w:val="num" w:pos="3600"/>
+        </w:tabs>
+        <w:ind w:left="3600" w:hanging="360"/>
+      </w:pPr>
+      <w:rPr>
+        <w:rFonts w:ascii="Wingdings" w:hAnsi="Wingdings" w:hint="default"/>
+        <w:sz w:val="20"/>
+      </w:rPr>
+    </w:lvl>
+    <w:lvl w:ilvl="5" w:tentative="1">
+      <w:start w:val="1"/>
+      <w:numFmt w:val="bullet"/>
+      <w:lvlText w:val=""/>
+      <w:lvlJc w:val="left"/>
+      <w:pPr>
+        <w:tabs>
+          <w:tab w:val="num" w:pos="4320"/>
+        </w:tabs>
+        <w:ind w:left="4320" w:hanging="360"/>
+      </w:pPr>
+      <w:rPr>
+        <w:rFonts w:ascii="Wingdings" w:hAnsi="Wingdings" w:hint="default"/>
+        <w:sz w:val="20"/>
+      </w:rPr>
+    </w:lvl>
+    <w:lvl w:ilvl="6" w:tentative="1">
+      <w:start w:val="1"/>
+      <w:numFmt w:val="bullet"/>
+      <w:lvlText w:val=""/>
+      <w:lvlJc w:val="left"/>
+      <w:pPr>
+        <w:tabs>
+          <w:tab w:val="num" w:pos="5040"/>
+        </w:tabs>
+        <w:ind w:left="5040" w:hanging="360"/>
+      </w:pPr>
+      <w:rPr>
+        <w:rFonts w:ascii="Wingdings" w:hAnsi="Wingdings" w:hint="default"/>
+        <w:sz w:val="20"/>
+      </w:rPr>
+    </w:lvl>
+    <w:lvl w:ilvl="7" w:tentative="1">
+      <w:start w:val="1"/>
+      <w:numFmt w:val="bullet"/>
+      <w:lvlText w:val=""/>
+      <w:lvlJc w:val="left"/>
+      <w:pPr>
+        <w:tabs>
+          <w:tab w:val="num" w:pos="5760"/>
+        </w:tabs>
+        <w:ind w:left="5760" w:hanging="360"/>
+      </w:pPr>
+      <w:rPr>
+        <w:rFonts w:ascii="Wingdings" w:hAnsi="Wingdings" w:hint="default"/>
+        <w:sz w:val="20"/>
+      </w:rPr>
+    </w:lvl>
+    <w:lvl w:ilvl="8" w:tentative="1">
+      <w:start w:val="1"/>
+      <w:numFmt w:val="bullet"/>
+      <w:lvlText w:val=""/>
+      <w:lvlJc w:val="left"/>
+      <w:pPr>
+        <w:tabs>
+          <w:tab w:val="num" w:pos="6480"/>
+        </w:tabs>
+        <w:ind w:left="6480" w:hanging="360"/>
+      </w:pPr>
+      <w:rPr>
+        <w:rFonts w:ascii="Wingdings" w:hAnsi="Wingdings" w:hint="default"/>
+        <w:sz w:val="20"/>
+      </w:rPr>
+    </w:lvl>
+  </w:abstractNum>
+  <w:abstractNum w:abstractNumId="17">
     <w:nsid w:val="50422F4A"/>
     <w:multiLevelType w:val="hybridMultilevel"/>
     <w:tmpl w:val="D9C4E2C0"/>
@@ -7275,7 +9980,7 @@
       </w:rPr>
     </w:lvl>
   </w:abstractNum>
-  <w:abstractNum w:abstractNumId="11">
+  <w:abstractNum w:abstractNumId="18">
     <w:nsid w:val="50AE5A2B"/>
     <w:multiLevelType w:val="hybridMultilevel"/>
     <w:tmpl w:val="C816A0AE"/>
@@ -7388,7 +10093,7 @@
       </w:rPr>
     </w:lvl>
   </w:abstractNum>
-  <w:abstractNum w:abstractNumId="12">
+  <w:abstractNum w:abstractNumId="19">
     <w:nsid w:val="53331767"/>
     <w:multiLevelType w:val="hybridMultilevel"/>
     <w:tmpl w:val="E892B3F6"/>
@@ -7501,7 +10206,7 @@
       </w:rPr>
     </w:lvl>
   </w:abstractNum>
-  <w:abstractNum w:abstractNumId="13">
+  <w:abstractNum w:abstractNumId="20">
     <w:nsid w:val="61874481"/>
     <w:multiLevelType w:val="hybridMultilevel"/>
     <w:tmpl w:val="8868674E"/>
@@ -7614,7 +10319,7 @@
       </w:rPr>
     </w:lvl>
   </w:abstractNum>
-  <w:abstractNum w:abstractNumId="14">
+  <w:abstractNum w:abstractNumId="21">
     <w:nsid w:val="64A43521"/>
     <w:multiLevelType w:val="hybridMultilevel"/>
     <w:tmpl w:val="01E27D1C"/>
@@ -7727,7 +10432,7 @@
       </w:rPr>
     </w:lvl>
   </w:abstractNum>
-  <w:abstractNum w:abstractNumId="15">
+  <w:abstractNum w:abstractNumId="22">
     <w:nsid w:val="64B7053E"/>
     <w:multiLevelType w:val="hybridMultilevel"/>
     <w:tmpl w:val="97AE5C2A"/>
@@ -7840,7 +10545,7 @@
       </w:rPr>
     </w:lvl>
   </w:abstractNum>
-  <w:abstractNum w:abstractNumId="16">
+  <w:abstractNum w:abstractNumId="23">
     <w:nsid w:val="72FC0F85"/>
     <w:multiLevelType w:val="hybridMultilevel"/>
     <w:tmpl w:val="0ED8DFDE"/>
@@ -7953,7 +10658,7 @@
       </w:rPr>
     </w:lvl>
   </w:abstractNum>
-  <w:abstractNum w:abstractNumId="17">
+  <w:abstractNum w:abstractNumId="24">
     <w:nsid w:val="7F413E9A"/>
     <w:multiLevelType w:val="hybridMultilevel"/>
     <w:tmpl w:val="C07E1BDC"/>
@@ -8067,58 +10772,79 @@
     </w:lvl>
   </w:abstractNum>
   <w:num w:numId="1">
-    <w:abstractNumId w:val="8"/>
+    <w:abstractNumId w:val="11"/>
   </w:num>
   <w:num w:numId="2">
-    <w:abstractNumId w:val="12"/>
+    <w:abstractNumId w:val="19"/>
   </w:num>
   <w:num w:numId="3">
-    <w:abstractNumId w:val="11"/>
+    <w:abstractNumId w:val="18"/>
   </w:num>
   <w:num w:numId="4">
-    <w:abstractNumId w:val="5"/>
+    <w:abstractNumId w:val="7"/>
   </w:num>
   <w:num w:numId="5">
     <w:abstractNumId w:val="0"/>
   </w:num>
   <w:num w:numId="6">
+    <w:abstractNumId w:val="21"/>
+  </w:num>
+  <w:num w:numId="7">
+    <w:abstractNumId w:val="2"/>
+  </w:num>
+  <w:num w:numId="8">
+    <w:abstractNumId w:val="24"/>
+  </w:num>
+  <w:num w:numId="9">
+    <w:abstractNumId w:val="3"/>
+  </w:num>
+  <w:num w:numId="10">
+    <w:abstractNumId w:val="6"/>
+  </w:num>
+  <w:num w:numId="11">
+    <w:abstractNumId w:val="17"/>
+  </w:num>
+  <w:num w:numId="12">
+    <w:abstractNumId w:val="20"/>
+  </w:num>
+  <w:num w:numId="13">
+    <w:abstractNumId w:val="5"/>
+  </w:num>
+  <w:num w:numId="14">
+    <w:abstractNumId w:val="23"/>
+  </w:num>
+  <w:num w:numId="15">
+    <w:abstractNumId w:val="22"/>
+  </w:num>
+  <w:num w:numId="16">
+    <w:abstractNumId w:val="15"/>
+  </w:num>
+  <w:num w:numId="17">
+    <w:abstractNumId w:val="10"/>
+  </w:num>
+  <w:num w:numId="18">
+    <w:abstractNumId w:val="8"/>
+  </w:num>
+  <w:num w:numId="19">
+    <w:abstractNumId w:val="16"/>
+  </w:num>
+  <w:num w:numId="20">
+    <w:abstractNumId w:val="4"/>
+  </w:num>
+  <w:num w:numId="21">
+    <w:abstractNumId w:val="12"/>
+  </w:num>
+  <w:num w:numId="22">
+    <w:abstractNumId w:val="13"/>
+  </w:num>
+  <w:num w:numId="23">
+    <w:abstractNumId w:val="1"/>
+  </w:num>
+  <w:num w:numId="24">
     <w:abstractNumId w:val="14"/>
   </w:num>
-  <w:num w:numId="7">
-    <w:abstractNumId w:val="1"/>
-  </w:num>
-  <w:num w:numId="8">
-    <w:abstractNumId w:val="17"/>
-  </w:num>
-  <w:num w:numId="9">
-    <w:abstractNumId w:val="2"/>
-  </w:num>
-  <w:num w:numId="10">
-    <w:abstractNumId w:val="4"/>
-  </w:num>
-  <w:num w:numId="11">
-    <w:abstractNumId w:val="10"/>
-  </w:num>
-  <w:num w:numId="12">
-    <w:abstractNumId w:val="13"/>
-  </w:num>
-  <w:num w:numId="13">
-    <w:abstractNumId w:val="3"/>
-  </w:num>
-  <w:num w:numId="14">
-    <w:abstractNumId w:val="16"/>
-  </w:num>
-  <w:num w:numId="15">
-    <w:abstractNumId w:val="15"/>
-  </w:num>
-  <w:num w:numId="16">
+  <w:num w:numId="25">
     <w:abstractNumId w:val="9"/>
-  </w:num>
-  <w:num w:numId="17">
-    <w:abstractNumId w:val="7"/>
-  </w:num>
-  <w:num w:numId="18">
-    <w:abstractNumId w:val="6"/>
   </w:num>
 </w:numbering>
 </file>
@@ -8479,6 +11205,52 @@
       <w:szCs w:val="18"/>
     </w:rPr>
   </w:style>
+  <w:style w:type="character" w:styleId="Link">
+    <w:name w:val="Hyperlink"/>
+    <w:basedOn w:val="Absatzstandardschriftart"/>
+    <w:uiPriority w:val="99"/>
+    <w:unhideWhenUsed/>
+    <w:rsid w:val="003F70A2"/>
+    <w:rPr>
+      <w:color w:val="0000FF" w:themeColor="hyperlink"/>
+      <w:u w:val="single"/>
+    </w:rPr>
+  </w:style>
+  <w:style w:type="paragraph" w:styleId="StandardWeb">
+    <w:name w:val="Normal (Web)"/>
+    <w:basedOn w:val="Standard"/>
+    <w:uiPriority w:val="99"/>
+    <w:semiHidden/>
+    <w:unhideWhenUsed/>
+    <w:rsid w:val="00BB2714"/>
+    <w:pPr>
+      <w:spacing w:before="100" w:beforeAutospacing="1" w:after="100" w:afterAutospacing="1"/>
+    </w:pPr>
+    <w:rPr>
+      <w:rFonts w:ascii="Times" w:hAnsi="Times" w:cs="Times New Roman"/>
+      <w:sz w:val="20"/>
+      <w:szCs w:val="20"/>
+      <w:lang w:val="en-US"/>
+    </w:rPr>
+  </w:style>
+  <w:style w:type="character" w:styleId="HTMLCode">
+    <w:name w:val="HTML Code"/>
+    <w:basedOn w:val="Absatzstandardschriftart"/>
+    <w:uiPriority w:val="99"/>
+    <w:semiHidden/>
+    <w:unhideWhenUsed/>
+    <w:rsid w:val="00BB2714"/>
+    <w:rPr>
+      <w:rFonts w:ascii="Courier" w:eastAsiaTheme="minorEastAsia" w:hAnsi="Courier" w:cs="Courier"/>
+      <w:sz w:val="20"/>
+      <w:szCs w:val="20"/>
+    </w:rPr>
+  </w:style>
+  <w:style w:type="character" w:customStyle="1" w:styleId="apple-converted-space">
+    <w:name w:val="apple-converted-space"/>
+    <w:basedOn w:val="Absatzstandardschriftart"/>
+    <w:rsid w:val="00BB2714"/>
+  </w:style>
 </w:styles>
 </file>
 
@@ -8838,6 +11610,52 @@
       <w:szCs w:val="18"/>
     </w:rPr>
   </w:style>
+  <w:style w:type="character" w:styleId="Link">
+    <w:name w:val="Hyperlink"/>
+    <w:basedOn w:val="Absatzstandardschriftart"/>
+    <w:uiPriority w:val="99"/>
+    <w:unhideWhenUsed/>
+    <w:rsid w:val="003F70A2"/>
+    <w:rPr>
+      <w:color w:val="0000FF" w:themeColor="hyperlink"/>
+      <w:u w:val="single"/>
+    </w:rPr>
+  </w:style>
+  <w:style w:type="paragraph" w:styleId="StandardWeb">
+    <w:name w:val="Normal (Web)"/>
+    <w:basedOn w:val="Standard"/>
+    <w:uiPriority w:val="99"/>
+    <w:semiHidden/>
+    <w:unhideWhenUsed/>
+    <w:rsid w:val="00BB2714"/>
+    <w:pPr>
+      <w:spacing w:before="100" w:beforeAutospacing="1" w:after="100" w:afterAutospacing="1"/>
+    </w:pPr>
+    <w:rPr>
+      <w:rFonts w:ascii="Times" w:hAnsi="Times" w:cs="Times New Roman"/>
+      <w:sz w:val="20"/>
+      <w:szCs w:val="20"/>
+      <w:lang w:val="en-US"/>
+    </w:rPr>
+  </w:style>
+  <w:style w:type="character" w:styleId="HTMLCode">
+    <w:name w:val="HTML Code"/>
+    <w:basedOn w:val="Absatzstandardschriftart"/>
+    <w:uiPriority w:val="99"/>
+    <w:semiHidden/>
+    <w:unhideWhenUsed/>
+    <w:rsid w:val="00BB2714"/>
+    <w:rPr>
+      <w:rFonts w:ascii="Courier" w:eastAsiaTheme="minorEastAsia" w:hAnsi="Courier" w:cs="Courier"/>
+      <w:sz w:val="20"/>
+      <w:szCs w:val="20"/>
+    </w:rPr>
+  </w:style>
+  <w:style w:type="character" w:customStyle="1" w:styleId="apple-converted-space">
+    <w:name w:val="apple-converted-space"/>
+    <w:basedOn w:val="Absatzstandardschriftart"/>
+    <w:rsid w:val="00BB2714"/>
+  </w:style>
 </w:styles>
 </file>
 

</xml_diff>